<commit_message>
Acrescentado os textos dos tópicos PRINCIPAIS TÉCNICAS BIOMÉTRICAS e APENDICE A, e criação do sumário de imagens
</commit_message>
<xml_diff>
--- a/Monografia.docx
+++ b/Monografia.docx
@@ -1,6 +1,6 @@
 
 <file path=word/document.xml><?xml version="1.0" encoding="utf-8"?>
-<w:document xmlns:wpc="http://schemas.microsoft.com/office/word/2010/wordprocessingCanvas" xmlns:cx="http://schemas.microsoft.com/office/drawing/2014/chartex" xmlns:cx1="http://schemas.microsoft.com/office/drawing/2015/9/8/chartex" xmlns:cx2="http://schemas.microsoft.com/office/drawing/2015/10/21/chartex" xmlns:cx3="http://schemas.microsoft.com/office/drawing/2016/5/9/chartex" xmlns:cx4="http://schemas.microsoft.com/office/drawing/2016/5/10/chartex" xmlns:cx5="http://schemas.microsoft.com/office/drawing/2016/5/11/chartex" xmlns:cx6="http://schemas.microsoft.com/office/drawing/2016/5/12/chartex" xmlns:cx7="http://schemas.microsoft.com/office/drawing/2016/5/13/chartex" xmlns:cx8="http://schemas.microsoft.com/office/drawing/2016/5/14/chartex" xmlns:mc="http://schemas.openxmlformats.org/markup-compatibility/2006" xmlns:aink="http://schemas.microsoft.com/office/drawing/2016/ink" xmlns:am3d="http://schemas.microsoft.com/office/drawing/2017/model3d" xmlns:o="urn:schemas-microsoft-com:office:office" xmlns:r="http://schemas.openxmlformats.org/officeDocument/2006/relationships" xmlns:m="http://schemas.openxmlformats.org/officeDocument/2006/math" xmlns:v="urn:schemas-microsoft-com:vml" xmlns:wp14="http://schemas.microsoft.com/office/word/2010/wordprocessingDrawing" xmlns:wp="http://schemas.openxmlformats.org/drawingml/2006/wordprocessingDrawing" xmlns:w10="urn:schemas-microsoft-com:office:word" xmlns:w="http://schemas.openxmlformats.org/wordprocessingml/2006/main" xmlns:w14="http://schemas.microsoft.com/office/word/2010/wordml" xmlns:w15="http://schemas.microsoft.com/office/word/2012/wordml" xmlns:w16cid="http://schemas.microsoft.com/office/word/2016/wordml/cid" xmlns:w16se="http://schemas.microsoft.com/office/word/2015/wordml/symex" xmlns:wpg="http://schemas.microsoft.com/office/word/2010/wordprocessingGroup" xmlns:wpi="http://schemas.microsoft.com/office/word/2010/wordprocessingInk" xmlns:wne="http://schemas.microsoft.com/office/word/2006/wordml" xmlns:wps="http://schemas.microsoft.com/office/word/2010/wordprocessingShape" mc:Ignorable="w14 w15 w16se w16cid wp14">
+<w:document xmlns:wpc="http://schemas.microsoft.com/office/word/2010/wordprocessingCanvas" xmlns:mc="http://schemas.openxmlformats.org/markup-compatibility/2006" xmlns:o="urn:schemas-microsoft-com:office:office" xmlns:r="http://schemas.openxmlformats.org/officeDocument/2006/relationships" xmlns:m="http://schemas.openxmlformats.org/officeDocument/2006/math" xmlns:v="urn:schemas-microsoft-com:vml" xmlns:wp14="http://schemas.microsoft.com/office/word/2010/wordprocessingDrawing" xmlns:wp="http://schemas.openxmlformats.org/drawingml/2006/wordprocessingDrawing" xmlns:w10="urn:schemas-microsoft-com:office:word" xmlns:w="http://schemas.openxmlformats.org/wordprocessingml/2006/main" xmlns:w14="http://schemas.microsoft.com/office/word/2010/wordml" xmlns:w15="http://schemas.microsoft.com/office/word/2012/wordml" xmlns:wpg="http://schemas.microsoft.com/office/word/2010/wordprocessingGroup" xmlns:wpi="http://schemas.microsoft.com/office/word/2010/wordprocessingInk" xmlns:wne="http://schemas.microsoft.com/office/word/2006/wordml" xmlns:wps="http://schemas.microsoft.com/office/word/2010/wordprocessingShape" mc:Ignorable="w14 w15 wp14">
   <w:body>
     <w:sdt>
       <w:sdtPr>
@@ -37,6 +37,7 @@
           <w:r>
             <w:rPr>
               <w:noProof/>
+              <w:lang w:eastAsia="pt-BR"/>
             </w:rPr>
             <mc:AlternateContent>
               <mc:Choice Requires="wps">
@@ -294,6 +295,7 @@
               <w:color w:val="4472C4" w:themeColor="accent1"/>
               <w:sz w:val="36"/>
               <w:szCs w:val="36"/>
+              <w:lang w:eastAsia="pt-BR"/>
             </w:rPr>
             <mc:AlternateContent>
               <mc:Choice Requires="wpg">
@@ -798,7 +800,7 @@
                   </wp:anchor>
                 </w:drawing>
               </mc:Choice>
-              <mc:Fallback>
+              <mc:Fallback xmlns:w16se="http://schemas.microsoft.com/office/word/2015/wordml/symex" xmlns:w16cid="http://schemas.microsoft.com/office/word/2016/wordml/cid" xmlns:am3d="http://schemas.microsoft.com/office/drawing/2017/model3d" xmlns:aink="http://schemas.microsoft.com/office/drawing/2016/ink" xmlns:cx8="http://schemas.microsoft.com/office/drawing/2016/5/14/chartex" xmlns:cx7="http://schemas.microsoft.com/office/drawing/2016/5/13/chartex" xmlns:cx6="http://schemas.microsoft.com/office/drawing/2016/5/12/chartex" xmlns:cx5="http://schemas.microsoft.com/office/drawing/2016/5/11/chartex" xmlns:cx4="http://schemas.microsoft.com/office/drawing/2016/5/10/chartex" xmlns:cx3="http://schemas.microsoft.com/office/drawing/2016/5/9/chartex" xmlns:cx2="http://schemas.microsoft.com/office/drawing/2015/10/21/chartex" xmlns:cx1="http://schemas.microsoft.com/office/drawing/2015/9/8/chartex" xmlns:cx="http://schemas.microsoft.com/office/drawing/2014/chartex">
                 <w:pict>
                   <v:group w14:anchorId="5BE698DE" id="Grupo 2" o:spid="_x0000_s1026" style="position:absolute;margin-left:0;margin-top:0;width:432.65pt;height:448.55pt;z-index:-251656192;mso-width-percent:706;mso-height-percent:566;mso-left-percent:220;mso-top-percent:300;mso-position-horizontal-relative:page;mso-position-vertical-relative:page;mso-width-percent:706;mso-height-percent:566;mso-left-percent:220;mso-top-percent:300" coordsize="43291,44910" o:gfxdata="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">
                     <o:lock v:ext="edit" aspectratio="t"/>
@@ -826,6 +828,7 @@
           <w:r>
             <w:rPr>
               <w:noProof/>
+              <w:lang w:eastAsia="pt-BR"/>
             </w:rPr>
             <mc:AlternateContent>
               <mc:Choice Requires="wps">
@@ -1062,6 +1065,7 @@
           <w:r>
             <w:rPr>
               <w:noProof/>
+              <w:lang w:eastAsia="pt-BR"/>
             </w:rPr>
             <mc:AlternateContent>
               <mc:Choice Requires="wps">
@@ -1363,8 +1367,6 @@
           <w:r>
             <w:t>Sumário</w:t>
           </w:r>
-          <w:bookmarkStart w:id="0" w:name="_GoBack"/>
-          <w:bookmarkEnd w:id="0"/>
         </w:p>
         <w:p>
           <w:pPr>
@@ -1387,7 +1389,7 @@
           <w:r>
             <w:fldChar w:fldCharType="separate"/>
           </w:r>
-          <w:hyperlink w:anchor="_Toc529889629" w:history="1">
+          <w:hyperlink w:anchor="_Toc530245467" w:history="1">
             <w:r>
               <w:rPr>
                 <w:rStyle w:val="Hyperlink"/>
@@ -1414,7 +1416,7 @@
                 <w:noProof/>
                 <w:webHidden/>
               </w:rPr>
-              <w:instrText xml:space="preserve"> PAGEREF _Toc529889629 \h </w:instrText>
+              <w:instrText xml:space="preserve"> PAGEREF _Toc530245467 \h </w:instrText>
             </w:r>
             <w:r>
               <w:rPr>
@@ -1434,7 +1436,7 @@
                 <w:noProof/>
                 <w:webHidden/>
               </w:rPr>
-              <w:t>2</w:t>
+              <w:t>3</w:t>
             </w:r>
             <w:r>
               <w:rPr>
@@ -1457,7 +1459,7 @@
               <w:lang w:eastAsia="pt-BR"/>
             </w:rPr>
           </w:pPr>
-          <w:hyperlink w:anchor="_Toc529889630" w:history="1">
+          <w:hyperlink w:anchor="_Toc530245468" w:history="1">
             <w:r>
               <w:rPr>
                 <w:rStyle w:val="Hyperlink"/>
@@ -1484,7 +1486,7 @@
                 <w:noProof/>
                 <w:webHidden/>
               </w:rPr>
-              <w:instrText xml:space="preserve"> PAGEREF _Toc529889630 \h </w:instrText>
+              <w:instrText xml:space="preserve"> PAGEREF _Toc530245468 \h </w:instrText>
             </w:r>
             <w:r>
               <w:rPr>
@@ -1504,7 +1506,7 @@
                 <w:noProof/>
                 <w:webHidden/>
               </w:rPr>
-              <w:t>4</w:t>
+              <w:t>5</w:t>
             </w:r>
             <w:r>
               <w:rPr>
@@ -1527,7 +1529,7 @@
               <w:lang w:eastAsia="pt-BR"/>
             </w:rPr>
           </w:pPr>
-          <w:hyperlink w:anchor="_Toc529889631" w:history="1">
+          <w:hyperlink w:anchor="_Toc530245469" w:history="1">
             <w:r>
               <w:rPr>
                 <w:rStyle w:val="Hyperlink"/>
@@ -1554,7 +1556,7 @@
                 <w:noProof/>
                 <w:webHidden/>
               </w:rPr>
-              <w:instrText xml:space="preserve"> PAGEREF _Toc529889631 \h </w:instrText>
+              <w:instrText xml:space="preserve"> PAGEREF _Toc530245469 \h </w:instrText>
             </w:r>
             <w:r>
               <w:rPr>
@@ -1574,7 +1576,7 @@
                 <w:noProof/>
                 <w:webHidden/>
               </w:rPr>
-              <w:t>4</w:t>
+              <w:t>6</w:t>
             </w:r>
             <w:r>
               <w:rPr>
@@ -1597,7 +1599,7 @@
               <w:lang w:eastAsia="pt-BR"/>
             </w:rPr>
           </w:pPr>
-          <w:hyperlink w:anchor="_Toc529889632" w:history="1">
+          <w:hyperlink w:anchor="_Toc530245470" w:history="1">
             <w:r>
               <w:rPr>
                 <w:rStyle w:val="Hyperlink"/>
@@ -1624,7 +1626,7 @@
                 <w:noProof/>
                 <w:webHidden/>
               </w:rPr>
-              <w:instrText xml:space="preserve"> PAGEREF _Toc529889632 \h </w:instrText>
+              <w:instrText xml:space="preserve"> PAGEREF _Toc530245470 \h </w:instrText>
             </w:r>
             <w:r>
               <w:rPr>
@@ -1644,7 +1646,7 @@
                 <w:noProof/>
                 <w:webHidden/>
               </w:rPr>
-              <w:t>4</w:t>
+              <w:t>6</w:t>
             </w:r>
             <w:r>
               <w:rPr>
@@ -1667,7 +1669,7 @@
               <w:lang w:eastAsia="pt-BR"/>
             </w:rPr>
           </w:pPr>
-          <w:hyperlink w:anchor="_Toc529889633" w:history="1">
+          <w:hyperlink w:anchor="_Toc530245471" w:history="1">
             <w:r>
               <w:rPr>
                 <w:rStyle w:val="Hyperlink"/>
@@ -1694,7 +1696,7 @@
                 <w:noProof/>
                 <w:webHidden/>
               </w:rPr>
-              <w:instrText xml:space="preserve"> PAGEREF _Toc529889633 \h </w:instrText>
+              <w:instrText xml:space="preserve"> PAGEREF _Toc530245471 \h </w:instrText>
             </w:r>
             <w:r>
               <w:rPr>
@@ -1714,7 +1716,7 @@
                 <w:noProof/>
                 <w:webHidden/>
               </w:rPr>
-              <w:t>4</w:t>
+              <w:t>6</w:t>
             </w:r>
             <w:r>
               <w:rPr>
@@ -1737,7 +1739,7 @@
               <w:lang w:eastAsia="pt-BR"/>
             </w:rPr>
           </w:pPr>
-          <w:hyperlink w:anchor="_Toc529889634" w:history="1">
+          <w:hyperlink w:anchor="_Toc530245472" w:history="1">
             <w:r>
               <w:rPr>
                 <w:rStyle w:val="Hyperlink"/>
@@ -1764,7 +1766,7 @@
                 <w:noProof/>
                 <w:webHidden/>
               </w:rPr>
-              <w:instrText xml:space="preserve"> PAGEREF _Toc529889634 \h </w:instrText>
+              <w:instrText xml:space="preserve"> PAGEREF _Toc530245472 \h </w:instrText>
             </w:r>
             <w:r>
               <w:rPr>
@@ -1784,7 +1786,7 @@
                 <w:noProof/>
                 <w:webHidden/>
               </w:rPr>
-              <w:t>4</w:t>
+              <w:t>6</w:t>
             </w:r>
             <w:r>
               <w:rPr>
@@ -1807,7 +1809,7 @@
               <w:lang w:eastAsia="pt-BR"/>
             </w:rPr>
           </w:pPr>
-          <w:hyperlink w:anchor="_Toc529889635" w:history="1">
+          <w:hyperlink w:anchor="_Toc530245473" w:history="1">
             <w:r>
               <w:rPr>
                 <w:rStyle w:val="Hyperlink"/>
@@ -1834,7 +1836,7 @@
                 <w:noProof/>
                 <w:webHidden/>
               </w:rPr>
-              <w:instrText xml:space="preserve"> PAGEREF _Toc529889635 \h </w:instrText>
+              <w:instrText xml:space="preserve"> PAGEREF _Toc530245473 \h </w:instrText>
             </w:r>
             <w:r>
               <w:rPr>
@@ -1854,7 +1856,7 @@
                 <w:noProof/>
                 <w:webHidden/>
               </w:rPr>
-              <w:t>4</w:t>
+              <w:t>6</w:t>
             </w:r>
             <w:r>
               <w:rPr>
@@ -1877,7 +1879,7 @@
               <w:lang w:eastAsia="pt-BR"/>
             </w:rPr>
           </w:pPr>
-          <w:hyperlink w:anchor="_Toc529889636" w:history="1">
+          <w:hyperlink w:anchor="_Toc530245474" w:history="1">
             <w:r>
               <w:rPr>
                 <w:rStyle w:val="Hyperlink"/>
@@ -1904,7 +1906,7 @@
                 <w:noProof/>
                 <w:webHidden/>
               </w:rPr>
-              <w:instrText xml:space="preserve"> PAGEREF _Toc529889636 \h </w:instrText>
+              <w:instrText xml:space="preserve"> PAGEREF _Toc530245474 \h </w:instrText>
             </w:r>
             <w:r>
               <w:rPr>
@@ -1924,7 +1926,7 @@
                 <w:noProof/>
                 <w:webHidden/>
               </w:rPr>
-              <w:t>4</w:t>
+              <w:t>6</w:t>
             </w:r>
             <w:r>
               <w:rPr>
@@ -1947,7 +1949,7 @@
               <w:lang w:eastAsia="pt-BR"/>
             </w:rPr>
           </w:pPr>
-          <w:hyperlink w:anchor="_Toc529889637" w:history="1">
+          <w:hyperlink w:anchor="_Toc530245475" w:history="1">
             <w:r>
               <w:rPr>
                 <w:rStyle w:val="Hyperlink"/>
@@ -1974,7 +1976,7 @@
                 <w:noProof/>
                 <w:webHidden/>
               </w:rPr>
-              <w:instrText xml:space="preserve"> PAGEREF _Toc529889637 \h </w:instrText>
+              <w:instrText xml:space="preserve"> PAGEREF _Toc530245475 \h </w:instrText>
             </w:r>
             <w:r>
               <w:rPr>
@@ -1994,7 +1996,7 @@
                 <w:noProof/>
                 <w:webHidden/>
               </w:rPr>
-              <w:t>4</w:t>
+              <w:t>6</w:t>
             </w:r>
             <w:r>
               <w:rPr>
@@ -2017,7 +2019,7 @@
               <w:lang w:eastAsia="pt-BR"/>
             </w:rPr>
           </w:pPr>
-          <w:hyperlink w:anchor="_Toc529889638" w:history="1">
+          <w:hyperlink w:anchor="_Toc530245476" w:history="1">
             <w:r>
               <w:rPr>
                 <w:rStyle w:val="Hyperlink"/>
@@ -2044,7 +2046,7 @@
                 <w:noProof/>
                 <w:webHidden/>
               </w:rPr>
-              <w:instrText xml:space="preserve"> PAGEREF _Toc529889638 \h </w:instrText>
+              <w:instrText xml:space="preserve"> PAGEREF _Toc530245476 \h </w:instrText>
             </w:r>
             <w:r>
               <w:rPr>
@@ -2064,7 +2066,7 @@
                 <w:noProof/>
                 <w:webHidden/>
               </w:rPr>
-              <w:t>4</w:t>
+              <w:t>6</w:t>
             </w:r>
             <w:r>
               <w:rPr>
@@ -2087,7 +2089,7 @@
               <w:lang w:eastAsia="pt-BR"/>
             </w:rPr>
           </w:pPr>
-          <w:hyperlink w:anchor="_Toc529889639" w:history="1">
+          <w:hyperlink w:anchor="_Toc530245477" w:history="1">
             <w:r>
               <w:rPr>
                 <w:rStyle w:val="Hyperlink"/>
@@ -2114,7 +2116,7 @@
                 <w:noProof/>
                 <w:webHidden/>
               </w:rPr>
-              <w:instrText xml:space="preserve"> PAGEREF _Toc529889639 \h </w:instrText>
+              <w:instrText xml:space="preserve"> PAGEREF _Toc530245477 \h </w:instrText>
             </w:r>
             <w:r>
               <w:rPr>
@@ -2134,7 +2136,7 @@
                 <w:noProof/>
                 <w:webHidden/>
               </w:rPr>
-              <w:t>4</w:t>
+              <w:t>6</w:t>
             </w:r>
             <w:r>
               <w:rPr>
@@ -2157,7 +2159,7 @@
               <w:lang w:eastAsia="pt-BR"/>
             </w:rPr>
           </w:pPr>
-          <w:hyperlink w:anchor="_Toc529889640" w:history="1">
+          <w:hyperlink w:anchor="_Toc530245478" w:history="1">
             <w:r>
               <w:rPr>
                 <w:rStyle w:val="Hyperlink"/>
@@ -2184,7 +2186,7 @@
                 <w:noProof/>
                 <w:webHidden/>
               </w:rPr>
-              <w:instrText xml:space="preserve"> PAGEREF _Toc529889640 \h </w:instrText>
+              <w:instrText xml:space="preserve"> PAGEREF _Toc530245478 \h </w:instrText>
             </w:r>
             <w:r>
               <w:rPr>
@@ -2204,7 +2206,7 @@
                 <w:noProof/>
                 <w:webHidden/>
               </w:rPr>
-              <w:t>4</w:t>
+              <w:t>6</w:t>
             </w:r>
             <w:r>
               <w:rPr>
@@ -2227,7 +2229,7 @@
               <w:lang w:eastAsia="pt-BR"/>
             </w:rPr>
           </w:pPr>
-          <w:hyperlink w:anchor="_Toc529889641" w:history="1">
+          <w:hyperlink w:anchor="_Toc530245479" w:history="1">
             <w:r>
               <w:rPr>
                 <w:rStyle w:val="Hyperlink"/>
@@ -2254,7 +2256,7 @@
                 <w:noProof/>
                 <w:webHidden/>
               </w:rPr>
-              <w:instrText xml:space="preserve"> PAGEREF _Toc529889641 \h </w:instrText>
+              <w:instrText xml:space="preserve"> PAGEREF _Toc530245479 \h </w:instrText>
             </w:r>
             <w:r>
               <w:rPr>
@@ -2274,7 +2276,7 @@
                 <w:noProof/>
                 <w:webHidden/>
               </w:rPr>
-              <w:t>4</w:t>
+              <w:t>6</w:t>
             </w:r>
             <w:r>
               <w:rPr>
@@ -2297,7 +2299,7 @@
               <w:lang w:eastAsia="pt-BR"/>
             </w:rPr>
           </w:pPr>
-          <w:hyperlink w:anchor="_Toc529889642" w:history="1">
+          <w:hyperlink w:anchor="_Toc530245480" w:history="1">
             <w:r>
               <w:rPr>
                 <w:rStyle w:val="Hyperlink"/>
@@ -2324,7 +2326,7 @@
                 <w:noProof/>
                 <w:webHidden/>
               </w:rPr>
-              <w:instrText xml:space="preserve"> PAGEREF _Toc529889642 \h </w:instrText>
+              <w:instrText xml:space="preserve"> PAGEREF _Toc530245480 \h </w:instrText>
             </w:r>
             <w:r>
               <w:rPr>
@@ -2344,7 +2346,7 @@
                 <w:noProof/>
                 <w:webHidden/>
               </w:rPr>
-              <w:t>4</w:t>
+              <w:t>6</w:t>
             </w:r>
             <w:r>
               <w:rPr>
@@ -2367,7 +2369,7 @@
               <w:lang w:eastAsia="pt-BR"/>
             </w:rPr>
           </w:pPr>
-          <w:hyperlink w:anchor="_Toc529889643" w:history="1">
+          <w:hyperlink w:anchor="_Toc530245481" w:history="1">
             <w:r>
               <w:rPr>
                 <w:rStyle w:val="Hyperlink"/>
@@ -2394,7 +2396,7 @@
                 <w:noProof/>
                 <w:webHidden/>
               </w:rPr>
-              <w:instrText xml:space="preserve"> PAGEREF _Toc529889643 \h </w:instrText>
+              <w:instrText xml:space="preserve"> PAGEREF _Toc530245481 \h </w:instrText>
             </w:r>
             <w:r>
               <w:rPr>
@@ -2414,7 +2416,7 @@
                 <w:noProof/>
                 <w:webHidden/>
               </w:rPr>
-              <w:t>4</w:t>
+              <w:t>6</w:t>
             </w:r>
             <w:r>
               <w:rPr>
@@ -2437,7 +2439,7 @@
               <w:lang w:eastAsia="pt-BR"/>
             </w:rPr>
           </w:pPr>
-          <w:hyperlink w:anchor="_Toc529889644" w:history="1">
+          <w:hyperlink w:anchor="_Toc530245482" w:history="1">
             <w:r>
               <w:rPr>
                 <w:rStyle w:val="Hyperlink"/>
@@ -2464,7 +2466,7 @@
                 <w:noProof/>
                 <w:webHidden/>
               </w:rPr>
-              <w:instrText xml:space="preserve"> PAGEREF _Toc529889644 \h </w:instrText>
+              <w:instrText xml:space="preserve"> PAGEREF _Toc530245482 \h </w:instrText>
             </w:r>
             <w:r>
               <w:rPr>
@@ -2484,7 +2486,7 @@
                 <w:noProof/>
                 <w:webHidden/>
               </w:rPr>
-              <w:t>4</w:t>
+              <w:t>6</w:t>
             </w:r>
             <w:r>
               <w:rPr>
@@ -2507,7 +2509,7 @@
               <w:lang w:eastAsia="pt-BR"/>
             </w:rPr>
           </w:pPr>
-          <w:hyperlink w:anchor="_Toc529889645" w:history="1">
+          <w:hyperlink w:anchor="_Toc530245483" w:history="1">
             <w:r>
               <w:rPr>
                 <w:rStyle w:val="Hyperlink"/>
@@ -2534,7 +2536,7 @@
                 <w:noProof/>
                 <w:webHidden/>
               </w:rPr>
-              <w:instrText xml:space="preserve"> PAGEREF _Toc529889645 \h </w:instrText>
+              <w:instrText xml:space="preserve"> PAGEREF _Toc530245483 \h </w:instrText>
             </w:r>
             <w:r>
               <w:rPr>
@@ -2554,7 +2556,7 @@
                 <w:noProof/>
                 <w:webHidden/>
               </w:rPr>
-              <w:t>4</w:t>
+              <w:t>6</w:t>
             </w:r>
             <w:r>
               <w:rPr>
@@ -2577,7 +2579,7 @@
               <w:lang w:eastAsia="pt-BR"/>
             </w:rPr>
           </w:pPr>
-          <w:hyperlink w:anchor="_Toc529889646" w:history="1">
+          <w:hyperlink w:anchor="_Toc530245484" w:history="1">
             <w:r>
               <w:rPr>
                 <w:rStyle w:val="Hyperlink"/>
@@ -2604,7 +2606,7 @@
                 <w:noProof/>
                 <w:webHidden/>
               </w:rPr>
-              <w:instrText xml:space="preserve"> PAGEREF _Toc529889646 \h </w:instrText>
+              <w:instrText xml:space="preserve"> PAGEREF _Toc530245484 \h </w:instrText>
             </w:r>
             <w:r>
               <w:rPr>
@@ -2624,7 +2626,7 @@
                 <w:noProof/>
                 <w:webHidden/>
               </w:rPr>
-              <w:t>4</w:t>
+              <w:t>6</w:t>
             </w:r>
             <w:r>
               <w:rPr>
@@ -2647,7 +2649,7 @@
               <w:lang w:eastAsia="pt-BR"/>
             </w:rPr>
           </w:pPr>
-          <w:hyperlink w:anchor="_Toc529889647" w:history="1">
+          <w:hyperlink w:anchor="_Toc530245485" w:history="1">
             <w:r>
               <w:rPr>
                 <w:rStyle w:val="Hyperlink"/>
@@ -2674,7 +2676,7 @@
                 <w:noProof/>
                 <w:webHidden/>
               </w:rPr>
-              <w:instrText xml:space="preserve"> PAGEREF _Toc529889647 \h </w:instrText>
+              <w:instrText xml:space="preserve"> PAGEREF _Toc530245485 \h </w:instrText>
             </w:r>
             <w:r>
               <w:rPr>
@@ -2694,7 +2696,7 @@
                 <w:noProof/>
                 <w:webHidden/>
               </w:rPr>
-              <w:t>4</w:t>
+              <w:t>6</w:t>
             </w:r>
             <w:r>
               <w:rPr>
@@ -2717,7 +2719,7 @@
               <w:lang w:eastAsia="pt-BR"/>
             </w:rPr>
           </w:pPr>
-          <w:hyperlink w:anchor="_Toc529889648" w:history="1">
+          <w:hyperlink w:anchor="_Toc530245486" w:history="1">
             <w:r>
               <w:rPr>
                 <w:rStyle w:val="Hyperlink"/>
@@ -2744,7 +2746,7 @@
                 <w:noProof/>
                 <w:webHidden/>
               </w:rPr>
-              <w:instrText xml:space="preserve"> PAGEREF _Toc529889648 \h </w:instrText>
+              <w:instrText xml:space="preserve"> PAGEREF _Toc530245486 \h </w:instrText>
             </w:r>
             <w:r>
               <w:rPr>
@@ -2764,7 +2766,7 @@
                 <w:noProof/>
                 <w:webHidden/>
               </w:rPr>
-              <w:t>4</w:t>
+              <w:t>7</w:t>
             </w:r>
             <w:r>
               <w:rPr>
@@ -2787,7 +2789,7 @@
               <w:lang w:eastAsia="pt-BR"/>
             </w:rPr>
           </w:pPr>
-          <w:hyperlink w:anchor="_Toc529889649" w:history="1">
+          <w:hyperlink w:anchor="_Toc530245487" w:history="1">
             <w:r>
               <w:rPr>
                 <w:rStyle w:val="Hyperlink"/>
@@ -2814,7 +2816,7 @@
                 <w:noProof/>
                 <w:webHidden/>
               </w:rPr>
-              <w:instrText xml:space="preserve"> PAGEREF _Toc529889649 \h </w:instrText>
+              <w:instrText xml:space="preserve"> PAGEREF _Toc530245487 \h </w:instrText>
             </w:r>
             <w:r>
               <w:rPr>
@@ -2834,7 +2836,7 @@
                 <w:noProof/>
                 <w:webHidden/>
               </w:rPr>
-              <w:t>4</w:t>
+              <w:t>7</w:t>
             </w:r>
             <w:r>
               <w:rPr>
@@ -2857,7 +2859,7 @@
               <w:lang w:eastAsia="pt-BR"/>
             </w:rPr>
           </w:pPr>
-          <w:hyperlink w:anchor="_Toc529889650" w:history="1">
+          <w:hyperlink w:anchor="_Toc530245488" w:history="1">
             <w:r>
               <w:rPr>
                 <w:rStyle w:val="Hyperlink"/>
@@ -2884,7 +2886,7 @@
                 <w:noProof/>
                 <w:webHidden/>
               </w:rPr>
-              <w:instrText xml:space="preserve"> PAGEREF _Toc529889650 \h </w:instrText>
+              <w:instrText xml:space="preserve"> PAGEREF _Toc530245488 \h </w:instrText>
             </w:r>
             <w:r>
               <w:rPr>
@@ -2904,7 +2906,7 @@
                 <w:noProof/>
                 <w:webHidden/>
               </w:rPr>
-              <w:t>4</w:t>
+              <w:t>7</w:t>
             </w:r>
             <w:r>
               <w:rPr>
@@ -2927,7 +2929,7 @@
               <w:lang w:eastAsia="pt-BR"/>
             </w:rPr>
           </w:pPr>
-          <w:hyperlink w:anchor="_Toc529889651" w:history="1">
+          <w:hyperlink w:anchor="_Toc530245489" w:history="1">
             <w:r>
               <w:rPr>
                 <w:rStyle w:val="Hyperlink"/>
@@ -2954,7 +2956,7 @@
                 <w:noProof/>
                 <w:webHidden/>
               </w:rPr>
-              <w:instrText xml:space="preserve"> PAGEREF _Toc529889651 \h </w:instrText>
+              <w:instrText xml:space="preserve"> PAGEREF _Toc530245489 \h </w:instrText>
             </w:r>
             <w:r>
               <w:rPr>
@@ -2974,7 +2976,7 @@
                 <w:noProof/>
                 <w:webHidden/>
               </w:rPr>
-              <w:t>4</w:t>
+              <w:t>7</w:t>
             </w:r>
             <w:r>
               <w:rPr>
@@ -2997,7 +2999,7 @@
               <w:lang w:eastAsia="pt-BR"/>
             </w:rPr>
           </w:pPr>
-          <w:hyperlink w:anchor="_Toc529889652" w:history="1">
+          <w:hyperlink w:anchor="_Toc530245490" w:history="1">
             <w:r>
               <w:rPr>
                 <w:rStyle w:val="Hyperlink"/>
@@ -3024,7 +3026,7 @@
                 <w:noProof/>
                 <w:webHidden/>
               </w:rPr>
-              <w:instrText xml:space="preserve"> PAGEREF _Toc529889652 \h </w:instrText>
+              <w:instrText xml:space="preserve"> PAGEREF _Toc530245490 \h </w:instrText>
             </w:r>
             <w:r>
               <w:rPr>
@@ -3044,7 +3046,7 @@
                 <w:noProof/>
                 <w:webHidden/>
               </w:rPr>
-              <w:t>5</w:t>
+              <w:t>7</w:t>
             </w:r>
             <w:r>
               <w:rPr>
@@ -3067,7 +3069,7 @@
               <w:lang w:eastAsia="pt-BR"/>
             </w:rPr>
           </w:pPr>
-          <w:hyperlink w:anchor="_Toc529889653" w:history="1">
+          <w:hyperlink w:anchor="_Toc530245491" w:history="1">
             <w:r>
               <w:rPr>
                 <w:rStyle w:val="Hyperlink"/>
@@ -3094,7 +3096,7 @@
                 <w:noProof/>
                 <w:webHidden/>
               </w:rPr>
-              <w:instrText xml:space="preserve"> PAGEREF _Toc529889653 \h </w:instrText>
+              <w:instrText xml:space="preserve"> PAGEREF _Toc530245491 \h </w:instrText>
             </w:r>
             <w:r>
               <w:rPr>
@@ -3114,7 +3116,7 @@
                 <w:noProof/>
                 <w:webHidden/>
               </w:rPr>
-              <w:t>5</w:t>
+              <w:t>7</w:t>
             </w:r>
             <w:r>
               <w:rPr>
@@ -3137,13 +3139,13 @@
               <w:lang w:eastAsia="pt-BR"/>
             </w:rPr>
           </w:pPr>
-          <w:hyperlink w:anchor="_Toc529889654" w:history="1">
+          <w:hyperlink w:anchor="_Toc530245492" w:history="1">
             <w:r>
               <w:rPr>
                 <w:rStyle w:val="Hyperlink"/>
                 <w:noProof/>
               </w:rPr>
-              <w:t>Apêndice A</w:t>
+              <w:t>Apêndice A: Biometria na prática</w:t>
             </w:r>
             <w:r>
               <w:rPr>
@@ -3164,7 +3166,7 @@
                 <w:noProof/>
                 <w:webHidden/>
               </w:rPr>
-              <w:instrText xml:space="preserve"> PAGEREF _Toc529889654 \h </w:instrText>
+              <w:instrText xml:space="preserve"> PAGEREF _Toc530245492 \h </w:instrText>
             </w:r>
             <w:r>
               <w:rPr>
@@ -3184,7 +3186,77 @@
                 <w:noProof/>
                 <w:webHidden/>
               </w:rPr>
-              <w:t>5</w:t>
+              <w:t>7</w:t>
+            </w:r>
+            <w:r>
+              <w:rPr>
+                <w:noProof/>
+                <w:webHidden/>
+              </w:rPr>
+              <w:fldChar w:fldCharType="end"/>
+            </w:r>
+          </w:hyperlink>
+        </w:p>
+        <w:p>
+          <w:pPr>
+            <w:pStyle w:val="Sumrio1"/>
+            <w:tabs>
+              <w:tab w:val="right" w:leader="dot" w:pos="8828"/>
+            </w:tabs>
+            <w:rPr>
+              <w:rFonts w:eastAsiaTheme="minorEastAsia"/>
+              <w:noProof/>
+              <w:lang w:eastAsia="pt-BR"/>
+            </w:rPr>
+          </w:pPr>
+          <w:hyperlink w:anchor="_Toc530245493" w:history="1">
+            <w:r>
+              <w:rPr>
+                <w:rStyle w:val="Hyperlink"/>
+                <w:noProof/>
+              </w:rPr>
+              <w:t>Apêndice B</w:t>
+            </w:r>
+            <w:r>
+              <w:rPr>
+                <w:noProof/>
+                <w:webHidden/>
+              </w:rPr>
+              <w:tab/>
+            </w:r>
+            <w:r>
+              <w:rPr>
+                <w:noProof/>
+                <w:webHidden/>
+              </w:rPr>
+              <w:fldChar w:fldCharType="begin"/>
+            </w:r>
+            <w:r>
+              <w:rPr>
+                <w:noProof/>
+                <w:webHidden/>
+              </w:rPr>
+              <w:instrText xml:space="preserve"> PAGEREF _Toc530245493 \h </w:instrText>
+            </w:r>
+            <w:r>
+              <w:rPr>
+                <w:noProof/>
+                <w:webHidden/>
+              </w:rPr>
+            </w:r>
+            <w:r>
+              <w:rPr>
+                <w:noProof/>
+                <w:webHidden/>
+              </w:rPr>
+              <w:fldChar w:fldCharType="separate"/>
+            </w:r>
+            <w:r>
+              <w:rPr>
+                <w:noProof/>
+                <w:webHidden/>
+              </w:rPr>
+              <w:t>9</w:t>
             </w:r>
             <w:r>
               <w:rPr>
@@ -3211,8 +3283,408 @@
     </w:sdt>
     <w:p>
       <w:pPr>
+        <w:pStyle w:val="CabealhodoSumrio"/>
         <w:jc w:val="both"/>
-      </w:pPr>
+        <w:rPr>
+          <w:noProof/>
+        </w:rPr>
+      </w:pPr>
+      <w:r>
+        <w:br w:type="page"/>
+      </w:r>
+      <w:r>
+        <w:lastRenderedPageBreak/>
+        <w:t>Sumário</w:t>
+      </w:r>
+      <w:r>
+        <w:t xml:space="preserve"> de imagens</w:t>
+      </w:r>
+      <w:r>
+        <w:fldChar w:fldCharType="begin"/>
+      </w:r>
+      <w:r>
+        <w:instrText xml:space="preserve"> TOC \h \z \c "Figura" </w:instrText>
+      </w:r>
+      <w:r>
+        <w:fldChar w:fldCharType="separate"/>
+      </w:r>
+    </w:p>
+    <w:p>
+      <w:pPr>
+        <w:pStyle w:val="ndicedeilustraes"/>
+        <w:tabs>
+          <w:tab w:val="right" w:leader="underscore" w:pos="8828"/>
+        </w:tabs>
+        <w:rPr>
+          <w:rFonts w:eastAsiaTheme="minorEastAsia" w:cstheme="minorBidi"/>
+          <w:i w:val="0"/>
+          <w:iCs w:val="0"/>
+          <w:noProof/>
+          <w:sz w:val="22"/>
+          <w:szCs w:val="22"/>
+          <w:lang w:eastAsia="pt-BR"/>
+        </w:rPr>
+      </w:pPr>
+      <w:hyperlink w:anchor="_Toc530245461" w:history="1">
+        <w:r>
+          <w:rPr>
+            <w:rStyle w:val="Hyperlink"/>
+            <w:noProof/>
+          </w:rPr>
+          <w:t>Figura 1 - Formas de identificação biométrica para um ser humano</w:t>
+        </w:r>
+        <w:r>
+          <w:rPr>
+            <w:noProof/>
+            <w:webHidden/>
+          </w:rPr>
+          <w:tab/>
+        </w:r>
+        <w:r>
+          <w:rPr>
+            <w:noProof/>
+            <w:webHidden/>
+          </w:rPr>
+          <w:fldChar w:fldCharType="begin"/>
+        </w:r>
+        <w:r>
+          <w:rPr>
+            <w:noProof/>
+            <w:webHidden/>
+          </w:rPr>
+          <w:instrText xml:space="preserve"> PAGEREF _Toc530245461 \h </w:instrText>
+        </w:r>
+        <w:r>
+          <w:rPr>
+            <w:noProof/>
+            <w:webHidden/>
+          </w:rPr>
+        </w:r>
+        <w:r>
+          <w:rPr>
+            <w:noProof/>
+            <w:webHidden/>
+          </w:rPr>
+          <w:fldChar w:fldCharType="separate"/>
+        </w:r>
+        <w:r>
+          <w:rPr>
+            <w:noProof/>
+            <w:webHidden/>
+          </w:rPr>
+          <w:t>5</w:t>
+        </w:r>
+        <w:r>
+          <w:rPr>
+            <w:noProof/>
+            <w:webHidden/>
+          </w:rPr>
+          <w:fldChar w:fldCharType="end"/>
+        </w:r>
+      </w:hyperlink>
+    </w:p>
+    <w:p>
+      <w:pPr>
+        <w:pStyle w:val="ndicedeilustraes"/>
+        <w:tabs>
+          <w:tab w:val="right" w:leader="underscore" w:pos="8828"/>
+        </w:tabs>
+        <w:rPr>
+          <w:rFonts w:eastAsiaTheme="minorEastAsia" w:cstheme="minorBidi"/>
+          <w:i w:val="0"/>
+          <w:iCs w:val="0"/>
+          <w:noProof/>
+          <w:sz w:val="22"/>
+          <w:szCs w:val="22"/>
+          <w:lang w:eastAsia="pt-BR"/>
+        </w:rPr>
+      </w:pPr>
+      <w:hyperlink w:anchor="_Toc530245462" w:history="1">
+        <w:r>
+          <w:rPr>
+            <w:rStyle w:val="Hyperlink"/>
+            <w:noProof/>
+          </w:rPr>
+          <w:t>Figura 2 - Exemplo de diferentes impressões digitais</w:t>
+        </w:r>
+        <w:r>
+          <w:rPr>
+            <w:noProof/>
+            <w:webHidden/>
+          </w:rPr>
+          <w:tab/>
+        </w:r>
+        <w:r>
+          <w:rPr>
+            <w:noProof/>
+            <w:webHidden/>
+          </w:rPr>
+          <w:fldChar w:fldCharType="begin"/>
+        </w:r>
+        <w:r>
+          <w:rPr>
+            <w:noProof/>
+            <w:webHidden/>
+          </w:rPr>
+          <w:instrText xml:space="preserve"> PAGEREF _Toc530245462 \h </w:instrText>
+        </w:r>
+        <w:r>
+          <w:rPr>
+            <w:noProof/>
+            <w:webHidden/>
+          </w:rPr>
+        </w:r>
+        <w:r>
+          <w:rPr>
+            <w:noProof/>
+            <w:webHidden/>
+          </w:rPr>
+          <w:fldChar w:fldCharType="separate"/>
+        </w:r>
+        <w:r>
+          <w:rPr>
+            <w:noProof/>
+            <w:webHidden/>
+          </w:rPr>
+          <w:t>7</w:t>
+        </w:r>
+        <w:r>
+          <w:rPr>
+            <w:noProof/>
+            <w:webHidden/>
+          </w:rPr>
+          <w:fldChar w:fldCharType="end"/>
+        </w:r>
+      </w:hyperlink>
+    </w:p>
+    <w:p>
+      <w:pPr>
+        <w:pStyle w:val="ndicedeilustraes"/>
+        <w:tabs>
+          <w:tab w:val="right" w:leader="underscore" w:pos="8828"/>
+        </w:tabs>
+        <w:rPr>
+          <w:rFonts w:eastAsiaTheme="minorEastAsia" w:cstheme="minorBidi"/>
+          <w:i w:val="0"/>
+          <w:iCs w:val="0"/>
+          <w:noProof/>
+          <w:sz w:val="22"/>
+          <w:szCs w:val="22"/>
+          <w:lang w:eastAsia="pt-BR"/>
+        </w:rPr>
+      </w:pPr>
+      <w:hyperlink w:anchor="_Toc530245463" w:history="1">
+        <w:r>
+          <w:rPr>
+            <w:rStyle w:val="Hyperlink"/>
+            <w:noProof/>
+          </w:rPr>
+          <w:t>Figura 3 - Pontos que identificam uma digital</w:t>
+        </w:r>
+        <w:r>
+          <w:rPr>
+            <w:noProof/>
+            <w:webHidden/>
+          </w:rPr>
+          <w:tab/>
+        </w:r>
+        <w:r>
+          <w:rPr>
+            <w:noProof/>
+            <w:webHidden/>
+          </w:rPr>
+          <w:fldChar w:fldCharType="begin"/>
+        </w:r>
+        <w:r>
+          <w:rPr>
+            <w:noProof/>
+            <w:webHidden/>
+          </w:rPr>
+          <w:instrText xml:space="preserve"> PAGEREF _Toc530245463 \h </w:instrText>
+        </w:r>
+        <w:r>
+          <w:rPr>
+            <w:noProof/>
+            <w:webHidden/>
+          </w:rPr>
+        </w:r>
+        <w:r>
+          <w:rPr>
+            <w:noProof/>
+            <w:webHidden/>
+          </w:rPr>
+          <w:fldChar w:fldCharType="separate"/>
+        </w:r>
+        <w:r>
+          <w:rPr>
+            <w:noProof/>
+            <w:webHidden/>
+          </w:rPr>
+          <w:t>7</w:t>
+        </w:r>
+        <w:r>
+          <w:rPr>
+            <w:noProof/>
+            <w:webHidden/>
+          </w:rPr>
+          <w:fldChar w:fldCharType="end"/>
+        </w:r>
+      </w:hyperlink>
+    </w:p>
+    <w:p>
+      <w:pPr>
+        <w:pStyle w:val="ndicedeilustraes"/>
+        <w:tabs>
+          <w:tab w:val="right" w:leader="underscore" w:pos="8828"/>
+        </w:tabs>
+        <w:rPr>
+          <w:rFonts w:eastAsiaTheme="minorEastAsia" w:cstheme="minorBidi"/>
+          <w:i w:val="0"/>
+          <w:iCs w:val="0"/>
+          <w:noProof/>
+          <w:sz w:val="22"/>
+          <w:szCs w:val="22"/>
+          <w:lang w:eastAsia="pt-BR"/>
+        </w:rPr>
+      </w:pPr>
+      <w:hyperlink w:anchor="_Toc530245464" w:history="1">
+        <w:r>
+          <w:rPr>
+            <w:rStyle w:val="Hyperlink"/>
+            <w:noProof/>
+          </w:rPr>
+          <w:t>Figura 4 - Processamento de uma digital:</w:t>
+        </w:r>
+        <w:r>
+          <w:rPr>
+            <w:noProof/>
+            <w:webHidden/>
+          </w:rPr>
+          <w:tab/>
+        </w:r>
+        <w:r>
+          <w:rPr>
+            <w:noProof/>
+            <w:webHidden/>
+          </w:rPr>
+          <w:fldChar w:fldCharType="begin"/>
+        </w:r>
+        <w:r>
+          <w:rPr>
+            <w:noProof/>
+            <w:webHidden/>
+          </w:rPr>
+          <w:instrText xml:space="preserve"> PAGEREF _Toc530245464 \h </w:instrText>
+        </w:r>
+        <w:r>
+          <w:rPr>
+            <w:noProof/>
+            <w:webHidden/>
+          </w:rPr>
+        </w:r>
+        <w:r>
+          <w:rPr>
+            <w:noProof/>
+            <w:webHidden/>
+          </w:rPr>
+          <w:fldChar w:fldCharType="separate"/>
+        </w:r>
+        <w:r>
+          <w:rPr>
+            <w:noProof/>
+            <w:webHidden/>
+          </w:rPr>
+          <w:t>8</w:t>
+        </w:r>
+        <w:r>
+          <w:rPr>
+            <w:noProof/>
+            <w:webHidden/>
+          </w:rPr>
+          <w:fldChar w:fldCharType="end"/>
+        </w:r>
+      </w:hyperlink>
+    </w:p>
+    <w:p>
+      <w:pPr>
+        <w:pStyle w:val="ndicedeilustraes"/>
+        <w:tabs>
+          <w:tab w:val="right" w:leader="underscore" w:pos="8828"/>
+        </w:tabs>
+        <w:rPr>
+          <w:rFonts w:eastAsiaTheme="minorEastAsia" w:cstheme="minorBidi"/>
+          <w:i w:val="0"/>
+          <w:iCs w:val="0"/>
+          <w:noProof/>
+          <w:sz w:val="22"/>
+          <w:szCs w:val="22"/>
+          <w:lang w:eastAsia="pt-BR"/>
+        </w:rPr>
+      </w:pPr>
+      <w:hyperlink w:anchor="_Toc530245465" w:history="1">
+        <w:r>
+          <w:rPr>
+            <w:rStyle w:val="Hyperlink"/>
+            <w:noProof/>
+          </w:rPr>
+          <w:t>Figura 5 - Marcação dos pontos que serão comparados com o banco de dados</w:t>
+        </w:r>
+        <w:r>
+          <w:rPr>
+            <w:noProof/>
+            <w:webHidden/>
+          </w:rPr>
+          <w:tab/>
+        </w:r>
+        <w:r>
+          <w:rPr>
+            <w:noProof/>
+            <w:webHidden/>
+          </w:rPr>
+          <w:fldChar w:fldCharType="begin"/>
+        </w:r>
+        <w:r>
+          <w:rPr>
+            <w:noProof/>
+            <w:webHidden/>
+          </w:rPr>
+          <w:instrText xml:space="preserve"> PAGEREF _Toc530245465 \h </w:instrText>
+        </w:r>
+        <w:r>
+          <w:rPr>
+            <w:noProof/>
+            <w:webHidden/>
+          </w:rPr>
+        </w:r>
+        <w:r>
+          <w:rPr>
+            <w:noProof/>
+            <w:webHidden/>
+          </w:rPr>
+          <w:fldChar w:fldCharType="separate"/>
+        </w:r>
+        <w:r>
+          <w:rPr>
+            <w:noProof/>
+            <w:webHidden/>
+          </w:rPr>
+          <w:t>8</w:t>
+        </w:r>
+        <w:r>
+          <w:rPr>
+            <w:noProof/>
+            <w:webHidden/>
+          </w:rPr>
+          <w:fldChar w:fldCharType="end"/>
+        </w:r>
+      </w:hyperlink>
+    </w:p>
+    <w:p>
+      <w:r>
+        <w:fldChar w:fldCharType="end"/>
+      </w:r>
+    </w:p>
+    <w:p>
       <w:r>
         <w:br w:type="page"/>
       </w:r>
@@ -3222,7 +3694,7 @@
         <w:pStyle w:val="Ttulo1"/>
         <w:jc w:val="both"/>
       </w:pPr>
-      <w:bookmarkStart w:id="1" w:name="_Toc529889629"/>
+      <w:bookmarkStart w:id="0" w:name="_Toc530245467"/>
       <w:r>
         <w:lastRenderedPageBreak/>
         <w:t>Introdução</w:t>
@@ -3230,7 +3702,7 @@
       <w:r>
         <w:t>, objetivo e motivação do trabalho</w:t>
       </w:r>
-      <w:bookmarkEnd w:id="1"/>
+      <w:bookmarkEnd w:id="0"/>
     </w:p>
     <w:p>
       <w:pPr>
@@ -3298,10 +3770,18 @@
       </w:r>
       <w:proofErr w:type="spellEnd"/>
       <w:r>
-        <w:t xml:space="preserve"> Kasparov, tido como o melhor jogador de xadrez de toda a história, apesar de que o </w:t>
+        <w:t xml:space="preserve"> </w:t>
       </w:r>
       <w:proofErr w:type="spellStart"/>
       <w:r>
+        <w:t>Kasparov</w:t>
+      </w:r>
+      <w:proofErr w:type="spellEnd"/>
+      <w:r>
+        <w:t xml:space="preserve">, tido como o melhor jogador de xadrez de toda a história, apesar de que o </w:t>
+      </w:r>
+      <w:proofErr w:type="spellStart"/>
+      <w:r>
         <w:t>Deep</w:t>
       </w:r>
       <w:proofErr w:type="spellEnd"/>
@@ -3397,11 +3877,6 @@
       <w:r>
         <w:br w:type="page"/>
       </w:r>
-    </w:p>
-    <w:p>
-      <w:pPr>
-        <w:jc w:val="both"/>
-      </w:pPr>
       <w:r>
         <w:lastRenderedPageBreak/>
         <w:t xml:space="preserve">Indo especificamente para nosso projeto o problema consistem em classificar plantas com base em parâmetros retirados de imagens das folhas dessas plantas, nós não realizamos o tratamento dessas imagens tampouco coletamos os dados apenas utilizamos o </w:t>
@@ -3412,7 +3887,29 @@
       </w:r>
       <w:proofErr w:type="spellEnd"/>
       <w:r>
-        <w:t xml:space="preserve"> que já existe e está disponibilizado no site UCI, que é um repositório de </w:t>
+        <w:t xml:space="preserve"> que já existe e está disponibilizado no site UCI</w:t>
+      </w:r>
+      <w:r>
+        <w:t xml:space="preserve">, seu nome é </w:t>
+      </w:r>
+      <w:hyperlink r:id="rId6" w:tooltip="Link para o repositório da UCI" w:history="1">
+        <w:proofErr w:type="spellStart"/>
+        <w:r>
+          <w:rPr>
+            <w:rStyle w:val="Hyperlink"/>
+          </w:rPr>
+          <w:t>Leaf</w:t>
+        </w:r>
+        <w:proofErr w:type="spellEnd"/>
+        <w:r>
+          <w:rPr>
+            <w:rStyle w:val="Hyperlink"/>
+          </w:rPr>
+          <w:t xml:space="preserve"> Data Set</w:t>
+        </w:r>
+      </w:hyperlink>
+      <w:r>
+        <w:t xml:space="preserve">, que é um repositório de </w:t>
       </w:r>
       <w:proofErr w:type="spellStart"/>
       <w:r>
@@ -3501,7 +3998,7 @@
       <w:r>
         <w:t xml:space="preserve">. Link para o projeto: </w:t>
       </w:r>
-      <w:hyperlink r:id="rId6" w:tooltip="Link para acessar o repositório no GitHub desse projeto" w:history="1">
+      <w:hyperlink r:id="rId7" w:tooltip="Link para acessar o repositório no GitHub desse projeto" w:history="1">
         <w:r>
           <w:rPr>
             <w:rStyle w:val="Hyperlink"/>
@@ -3528,78 +4025,219 @@
     </w:p>
     <w:p>
       <w:pPr>
-        <w:jc w:val="both"/>
-      </w:pPr>
-    </w:p>
-    <w:p>
-      <w:pPr>
         <w:pStyle w:val="Ttulo1"/>
         <w:jc w:val="both"/>
       </w:pPr>
-      <w:bookmarkStart w:id="2" w:name="_Toc529889630"/>
-      <w:r>
+      <w:bookmarkStart w:id="1" w:name="_Toc530245468"/>
+      <w:r>
+        <w:lastRenderedPageBreak/>
         <w:t>Principais Técnicas Biométricas</w:t>
       </w:r>
+      <w:bookmarkEnd w:id="1"/>
+    </w:p>
+    <w:p>
+      <w:r>
+        <w:t>Por mais difícil que seja admitir um ser humano é uma criatura de hábitos e isso ocorre graças ao nosso subconsciente, pois esses pequenos hábitos nos tornam quem nós somos. Podemos perceber isso facilmente com situações normais do dia-a-dia, como por exemplo a posição de nossa cadeira favorita, caso alguém a mude de lugar, mesmo que poucos centímetros para o lado, quando a utilizamos algo nos diz que tem alguma coisa diferente e então começamos nossa busca incessante por essa diferença.</w:t>
+      </w:r>
+    </w:p>
+    <w:p>
+      <w:r>
+        <w:t>Mas esses hábitos não são apenas para nos rotularmos de chatos, maníacos entre outros adjetivos não muito agradáveis, essas manifestações do subconsciente podem ser usadas como uma das maneiras de nos identificarmos e de maneira única com relação a outras pessoas, isso é o objetivo principal quando o assunto é biometria</w:t>
+      </w:r>
+      <w:r>
+        <w:t>, que em termos mais técnicos se refere ao estudo das características físicas e comportamentais de um ser</w:t>
+      </w:r>
+      <w:r>
+        <w:t>.</w:t>
+      </w:r>
+    </w:p>
+    <w:p>
+      <w:r>
+        <w:t>Muitos quando ouvem essa palavra, biometria, logo associam com as digitais de nossas mãos, o que não está errado, porém essa não é a única forma de realizar a identificação única de uma pessoa apenas a mais conhecida.</w:t>
+      </w:r>
+    </w:p>
+    <w:p>
+      <w:pPr>
+        <w:keepNext/>
+        <w:jc w:val="center"/>
+      </w:pPr>
+      <w:r>
+        <w:rPr>
+          <w:noProof/>
+          <w:lang w:eastAsia="pt-BR"/>
+        </w:rPr>
+        <w:drawing>
+          <wp:inline distT="0" distB="0" distL="0" distR="0">
+            <wp:extent cx="3800475" cy="1724025"/>
+            <wp:effectExtent l="0" t="0" r="9525" b="9525"/>
+            <wp:docPr id="1" name="Imagem 1" descr="http://www.sinfic.pt/SinficWeb/docs/25033.bmp"/>
+            <wp:cNvGraphicFramePr>
+              <a:graphicFrameLocks xmlns:a="http://schemas.openxmlformats.org/drawingml/2006/main" noChangeAspect="1"/>
+            </wp:cNvGraphicFramePr>
+            <a:graphic xmlns:a="http://schemas.openxmlformats.org/drawingml/2006/main">
+              <a:graphicData uri="http://schemas.openxmlformats.org/drawingml/2006/picture">
+                <pic:pic xmlns:pic="http://schemas.openxmlformats.org/drawingml/2006/picture">
+                  <pic:nvPicPr>
+                    <pic:cNvPr id="0" name="Picture 1" descr="http://www.sinfic.pt/SinficWeb/docs/25033.bmp"/>
+                    <pic:cNvPicPr>
+                      <a:picLocks noChangeAspect="1" noChangeArrowheads="1"/>
+                    </pic:cNvPicPr>
+                  </pic:nvPicPr>
+                  <pic:blipFill>
+                    <a:blip r:embed="rId8">
+                      <a:extLst>
+                        <a:ext uri="{28A0092B-C50C-407E-A947-70E740481C1C}">
+                          <a14:useLocalDpi xmlns:a14="http://schemas.microsoft.com/office/drawing/2010/main" val="0"/>
+                        </a:ext>
+                      </a:extLst>
+                    </a:blip>
+                    <a:srcRect/>
+                    <a:stretch>
+                      <a:fillRect/>
+                    </a:stretch>
+                  </pic:blipFill>
+                  <pic:spPr bwMode="auto">
+                    <a:xfrm>
+                      <a:off x="0" y="0"/>
+                      <a:ext cx="3800475" cy="1724025"/>
+                    </a:xfrm>
+                    <a:prstGeom prst="rect">
+                      <a:avLst/>
+                    </a:prstGeom>
+                    <a:noFill/>
+                    <a:ln>
+                      <a:noFill/>
+                    </a:ln>
+                  </pic:spPr>
+                </pic:pic>
+              </a:graphicData>
+            </a:graphic>
+          </wp:inline>
+        </w:drawing>
+      </w:r>
+    </w:p>
+    <w:p>
+      <w:pPr>
+        <w:pStyle w:val="Legenda"/>
+        <w:jc w:val="center"/>
+      </w:pPr>
+      <w:bookmarkStart w:id="2" w:name="_Toc530243193"/>
+      <w:bookmarkStart w:id="3" w:name="_Toc530245461"/>
+      <w:r>
+        <w:t xml:space="preserve">Figura </w:t>
+      </w:r>
+      <w:fldSimple w:instr=" SEQ Figura \* ARABIC ">
+        <w:r>
+          <w:rPr>
+            <w:noProof/>
+          </w:rPr>
+          <w:t>1</w:t>
+        </w:r>
+      </w:fldSimple>
+      <w:r>
+        <w:t xml:space="preserve"> - Formas de identificação biométrica</w:t>
+      </w:r>
+      <w:r>
+        <w:t xml:space="preserve"> para um ser humano</w:t>
+      </w:r>
       <w:bookmarkEnd w:id="2"/>
+      <w:bookmarkEnd w:id="3"/>
+    </w:p>
+    <w:p>
+      <w:r>
+        <w:t>Para classificar um meio de identificação bom o suficiente algumas características devem existir: Universidade, Singularidade, Permanência, Mensurabilidade que de forma resumida descrevem características que sejam válidas para qualquer outro ser de mesma espécie, únicas, permanentes e mensuráveis.</w:t>
+      </w:r>
+    </w:p>
+    <w:p>
+      <w:r>
+        <w:t xml:space="preserve">Mas uma coisa é certa por mais variados que sejam as formas de avaliar a biometria de um ser o processo entre qualquer um dos meios de avaliação é bem semelhante, de forma bem básica consiste no processamento de uma imagem captada por um scanner com um alto grau de resolução e que faça a eliminação de “ruídos” desnecessários para o método específico, apenas para ilustrar podemos pegar o exemplo de um scanner que registra o padrão de vasos e circulação de uma pessoa através do escaneamento de sua mão, é um sistema que deve avaliar as veias e artérias da mão da pessoa portanto é irrelevante </w:t>
+      </w:r>
+      <w:r>
+        <w:t>a cor da pele dessa pessoa, por esse motivo o scanner que realiza essa atividade não basta ser uma simples câmera que capta a luz refletida pela pele dessa pessoa, isto é, sua cor de pele.</w:t>
+      </w:r>
+    </w:p>
+    <w:p>
+      <w:r>
+        <w:lastRenderedPageBreak/>
+        <w:t>O segundo passo realizado pelos sistemas biométricos é compara a imagem registrada com uma imagem armazenada em um banco de dados, se as imagens forem iguais ou então semelhantes até certo grau de aceitação a operação é autorizada, em caso negativo a operação é rejeitada.</w:t>
+      </w:r>
+    </w:p>
+    <w:p>
+      <w:r>
+        <w:t>O método de avaliação biométrica está dire</w:t>
+      </w:r>
+      <w:r>
+        <w:t>tamente relacionado com o custo e também com o nível de segurança oferecido, por exemplo a autenticação através de digital é simples e de baixo custo, porém é relativamente simples de ser burlado, enquanto um método que verifique o padrão da retina é um dos meios mais confiáveis, porém também é um dos meios mais custosos em termos financeiros e de proces</w:t>
+      </w:r>
+      <w:r>
+        <w:t xml:space="preserve">samento computacional, ao final deste documento o apêndice A trata um pouco mais sobre o assunto de como é feito </w:t>
+      </w:r>
+      <w:r>
+        <w:t>a avaliação de biometria na prática.</w:t>
+      </w:r>
+    </w:p>
+    <w:p>
+      <w:bookmarkStart w:id="4" w:name="_GoBack"/>
+      <w:bookmarkEnd w:id="4"/>
     </w:p>
     <w:p>
       <w:pPr>
         <w:pStyle w:val="Ttulo1"/>
       </w:pPr>
-      <w:bookmarkStart w:id="3" w:name="_Toc529889631"/>
+      <w:bookmarkStart w:id="5" w:name="_Toc530245469"/>
       <w:r>
         <w:t>Fundamentos dos classificadores</w:t>
       </w:r>
-      <w:bookmarkEnd w:id="3"/>
+      <w:bookmarkEnd w:id="5"/>
     </w:p>
     <w:p>
       <w:pPr>
         <w:pStyle w:val="Ttulo2"/>
       </w:pPr>
-      <w:bookmarkStart w:id="4" w:name="_Toc529889632"/>
+      <w:bookmarkStart w:id="6" w:name="_Toc530245470"/>
       <w:proofErr w:type="spellStart"/>
       <w:r>
         <w:t>kNN</w:t>
       </w:r>
-      <w:bookmarkEnd w:id="4"/>
+      <w:bookmarkEnd w:id="6"/>
       <w:proofErr w:type="spellEnd"/>
     </w:p>
     <w:p>
       <w:pPr>
         <w:pStyle w:val="Ttulo3"/>
       </w:pPr>
-      <w:bookmarkStart w:id="5" w:name="_Toc529889633"/>
+      <w:bookmarkStart w:id="7" w:name="_Toc530245471"/>
       <w:r>
         <w:t>Sobre</w:t>
       </w:r>
-      <w:bookmarkEnd w:id="5"/>
+      <w:bookmarkEnd w:id="7"/>
     </w:p>
     <w:p>
       <w:pPr>
         <w:pStyle w:val="Ttulo3"/>
       </w:pPr>
-      <w:bookmarkStart w:id="6" w:name="_Toc529889634"/>
+      <w:bookmarkStart w:id="8" w:name="_Toc530245472"/>
       <w:r>
         <w:t>Fundamentação Matemática</w:t>
       </w:r>
-      <w:bookmarkEnd w:id="6"/>
+      <w:bookmarkEnd w:id="8"/>
     </w:p>
     <w:p>
       <w:pPr>
         <w:pStyle w:val="Ttulo3"/>
       </w:pPr>
-      <w:bookmarkStart w:id="7" w:name="_Toc529889635"/>
+      <w:bookmarkStart w:id="9" w:name="_Toc530245473"/>
       <w:r>
         <w:t>Funcionamento</w:t>
       </w:r>
-      <w:bookmarkEnd w:id="7"/>
+      <w:bookmarkEnd w:id="9"/>
     </w:p>
     <w:p/>
     <w:p>
       <w:pPr>
         <w:pStyle w:val="Ttulo2"/>
       </w:pPr>
-      <w:bookmarkStart w:id="8" w:name="_Toc529889636"/>
+      <w:bookmarkStart w:id="10" w:name="_Toc530245474"/>
       <w:r>
         <w:t>MLP (</w:t>
       </w:r>
@@ -3627,128 +4265,128 @@
       <w:r>
         <w:t>)</w:t>
       </w:r>
-      <w:bookmarkEnd w:id="8"/>
+      <w:bookmarkEnd w:id="10"/>
     </w:p>
     <w:p>
       <w:pPr>
         <w:pStyle w:val="Ttulo3"/>
       </w:pPr>
-      <w:bookmarkStart w:id="9" w:name="_Toc529889637"/>
+      <w:bookmarkStart w:id="11" w:name="_Toc530245475"/>
       <w:r>
         <w:t>Sobre</w:t>
       </w:r>
-      <w:bookmarkEnd w:id="9"/>
+      <w:bookmarkEnd w:id="11"/>
     </w:p>
     <w:p>
       <w:pPr>
         <w:pStyle w:val="Ttulo3"/>
       </w:pPr>
-      <w:bookmarkStart w:id="10" w:name="_Toc529889638"/>
+      <w:bookmarkStart w:id="12" w:name="_Toc530245476"/>
       <w:r>
         <w:t>Fundamentação Matemática</w:t>
       </w:r>
-      <w:bookmarkEnd w:id="10"/>
+      <w:bookmarkEnd w:id="12"/>
     </w:p>
     <w:p>
       <w:pPr>
         <w:pStyle w:val="Ttulo3"/>
       </w:pPr>
-      <w:bookmarkStart w:id="11" w:name="_Toc529889639"/>
+      <w:bookmarkStart w:id="13" w:name="_Toc530245477"/>
       <w:r>
         <w:t>Funcionamento</w:t>
       </w:r>
-      <w:bookmarkEnd w:id="11"/>
+      <w:bookmarkEnd w:id="13"/>
     </w:p>
     <w:p/>
     <w:p>
       <w:pPr>
         <w:pStyle w:val="Ttulo2"/>
       </w:pPr>
-      <w:bookmarkStart w:id="12" w:name="_Toc529889640"/>
+      <w:bookmarkStart w:id="14" w:name="_Toc530245478"/>
       <w:r>
         <w:t>Regressão Logística</w:t>
       </w:r>
-      <w:bookmarkEnd w:id="12"/>
+      <w:bookmarkEnd w:id="14"/>
     </w:p>
     <w:p>
       <w:pPr>
         <w:pStyle w:val="Ttulo3"/>
       </w:pPr>
-      <w:bookmarkStart w:id="13" w:name="_Toc529889641"/>
+      <w:bookmarkStart w:id="15" w:name="_Toc530245479"/>
       <w:r>
         <w:t>Sobre</w:t>
       </w:r>
-      <w:bookmarkEnd w:id="13"/>
+      <w:bookmarkEnd w:id="15"/>
     </w:p>
     <w:p>
       <w:pPr>
         <w:pStyle w:val="Ttulo3"/>
       </w:pPr>
-      <w:bookmarkStart w:id="14" w:name="_Toc529889642"/>
+      <w:bookmarkStart w:id="16" w:name="_Toc530245480"/>
       <w:r>
         <w:t>Fundamentação Matemática</w:t>
       </w:r>
-      <w:bookmarkEnd w:id="14"/>
+      <w:bookmarkEnd w:id="16"/>
     </w:p>
     <w:p>
       <w:pPr>
         <w:pStyle w:val="Ttulo3"/>
       </w:pPr>
-      <w:bookmarkStart w:id="15" w:name="_Toc529889643"/>
+      <w:bookmarkStart w:id="17" w:name="_Toc530245481"/>
       <w:r>
         <w:t>Funcionamento</w:t>
       </w:r>
-      <w:bookmarkEnd w:id="15"/>
+      <w:bookmarkEnd w:id="17"/>
     </w:p>
     <w:p/>
     <w:p>
       <w:pPr>
         <w:pStyle w:val="Ttulo1"/>
       </w:pPr>
-      <w:bookmarkStart w:id="16" w:name="_Toc529889644"/>
+      <w:bookmarkStart w:id="18" w:name="_Toc530245482"/>
       <w:r>
         <w:t>Planejamento e experimentação</w:t>
       </w:r>
-      <w:bookmarkEnd w:id="16"/>
+      <w:bookmarkEnd w:id="18"/>
     </w:p>
     <w:p>
       <w:pPr>
         <w:pStyle w:val="Ttulo1"/>
       </w:pPr>
-      <w:bookmarkStart w:id="17" w:name="_Toc529889645"/>
+      <w:bookmarkStart w:id="19" w:name="_Toc530245483"/>
       <w:r>
         <w:t>Condução dos testes e Tabulação de Resultados</w:t>
       </w:r>
-      <w:bookmarkEnd w:id="17"/>
+      <w:bookmarkEnd w:id="19"/>
     </w:p>
     <w:p>
       <w:pPr>
         <w:pStyle w:val="Ttulo2"/>
       </w:pPr>
-      <w:bookmarkStart w:id="18" w:name="_Toc529889646"/>
+      <w:bookmarkStart w:id="20" w:name="_Toc530245484"/>
       <w:proofErr w:type="spellStart"/>
       <w:r>
         <w:t>kNN</w:t>
       </w:r>
-      <w:bookmarkEnd w:id="18"/>
+      <w:bookmarkEnd w:id="20"/>
       <w:proofErr w:type="spellEnd"/>
     </w:p>
     <w:p>
       <w:pPr>
         <w:pStyle w:val="Ttulo3"/>
       </w:pPr>
-      <w:bookmarkStart w:id="19" w:name="_Toc529889647"/>
+      <w:bookmarkStart w:id="21" w:name="_Toc530245485"/>
       <w:r>
         <w:t>Desempenho e Avaliação de resultados</w:t>
       </w:r>
-      <w:bookmarkEnd w:id="19"/>
+      <w:bookmarkEnd w:id="21"/>
     </w:p>
     <w:p/>
     <w:p>
       <w:pPr>
         <w:pStyle w:val="Ttulo2"/>
       </w:pPr>
-      <w:bookmarkStart w:id="20" w:name="_Toc529889648"/>
+      <w:bookmarkStart w:id="22" w:name="_Toc530245486"/>
       <w:r>
         <w:t>MLP (</w:t>
       </w:r>
@@ -3776,73 +4414,554 @@
       <w:r>
         <w:t>)</w:t>
       </w:r>
-      <w:bookmarkEnd w:id="20"/>
+      <w:bookmarkEnd w:id="22"/>
     </w:p>
     <w:p>
       <w:pPr>
         <w:pStyle w:val="Ttulo3"/>
       </w:pPr>
-      <w:bookmarkStart w:id="21" w:name="_Toc529889649"/>
-      <w:r>
-        <w:t xml:space="preserve">Desempenho e </w:t>
-      </w:r>
-      <w:r>
-        <w:t>Avaliação de resultados</w:t>
-      </w:r>
-      <w:bookmarkEnd w:id="21"/>
+      <w:bookmarkStart w:id="23" w:name="_Toc530245487"/>
+      <w:r>
+        <w:t>Desempenho e Avaliação de resultados</w:t>
+      </w:r>
+      <w:bookmarkEnd w:id="23"/>
     </w:p>
     <w:p/>
     <w:p>
       <w:pPr>
         <w:pStyle w:val="Ttulo2"/>
       </w:pPr>
-      <w:bookmarkStart w:id="22" w:name="_Toc529889650"/>
-      <w:r>
+      <w:bookmarkStart w:id="24" w:name="_Toc530245488"/>
+      <w:r>
+        <w:lastRenderedPageBreak/>
         <w:t>Regressão Logística</w:t>
       </w:r>
-      <w:bookmarkEnd w:id="22"/>
+      <w:bookmarkEnd w:id="24"/>
     </w:p>
     <w:p>
       <w:pPr>
         <w:pStyle w:val="Ttulo3"/>
       </w:pPr>
-      <w:bookmarkStart w:id="23" w:name="_Toc529889651"/>
+      <w:bookmarkStart w:id="25" w:name="_Toc530245489"/>
       <w:r>
         <w:t>Desempenho e Avaliação de resultados</w:t>
       </w:r>
-      <w:bookmarkEnd w:id="23"/>
+      <w:bookmarkEnd w:id="25"/>
     </w:p>
     <w:p/>
     <w:p>
       <w:pPr>
         <w:pStyle w:val="Ttulo1"/>
       </w:pPr>
-      <w:bookmarkStart w:id="24" w:name="_Toc529889652"/>
+      <w:bookmarkStart w:id="26" w:name="_Toc530245490"/>
+      <w:r>
+        <w:t>Conclusão e Discussão dos Resultados</w:t>
+      </w:r>
+      <w:bookmarkEnd w:id="26"/>
+    </w:p>
+    <w:p>
+      <w:pPr>
+        <w:pStyle w:val="Ttulo1"/>
+      </w:pPr>
+      <w:bookmarkStart w:id="27" w:name="_Toc530245491"/>
+      <w:r>
+        <w:t>Referências Bibliográficas</w:t>
+      </w:r>
+      <w:bookmarkEnd w:id="27"/>
+    </w:p>
+    <w:p>
+      <w:pPr>
+        <w:pStyle w:val="Ttulo1"/>
+      </w:pPr>
+      <w:bookmarkStart w:id="28" w:name="_Toc530245492"/>
+      <w:r>
+        <w:t>Apêndice A</w:t>
+      </w:r>
+      <w:r>
+        <w:t>: Biometria na prática</w:t>
+      </w:r>
+      <w:bookmarkEnd w:id="28"/>
+    </w:p>
+    <w:p>
+      <w:r>
+        <w:t xml:space="preserve">No site </w:t>
+      </w:r>
+      <w:hyperlink r:id="rId9" w:tooltip="Link para o site com o tutorial completo" w:history="1">
+        <w:proofErr w:type="spellStart"/>
+        <w:r>
+          <w:rPr>
+            <w:rStyle w:val="Hyperlink"/>
+          </w:rPr>
+          <w:t>linhadecódigo</w:t>
+        </w:r>
+        <w:proofErr w:type="spellEnd"/>
+      </w:hyperlink>
+      <w:r>
+        <w:t xml:space="preserve"> existe um tutorial de como realizar a implementação prática de um sistema com alto grau de confiabilidade de uma impressão digital, como este não é o foco de nosso projeto iremos abordar brevemente as etapas do processo de biometria.</w:t>
+      </w:r>
+    </w:p>
+    <w:p>
+      <w:r>
+        <w:t>Primeiramente é necessário a extração dos dados que serão avaliados, no caso imagens de uma impressão digital, isso pode ser obtido por sensores especializados nesse tipo de informação ou então com o escaneamento de uma folha que contenha a impressão digital carimbada.</w:t>
+      </w:r>
+    </w:p>
+    <w:p>
+      <w:pPr>
+        <w:keepNext/>
+        <w:jc w:val="center"/>
+      </w:pPr>
+      <w:r>
+        <w:rPr>
+          <w:noProof/>
+          <w:lang w:eastAsia="pt-BR"/>
+        </w:rPr>
+        <w:drawing>
+          <wp:inline distT="0" distB="0" distL="0" distR="0">
+            <wp:extent cx="3810000" cy="895350"/>
+            <wp:effectExtent l="0" t="0" r="0" b="0"/>
+            <wp:docPr id="2" name="Imagem 2" descr="http://www.linhadecodigo.com.br/artigos/img_artigos/alessandro_faria/biometria2.png"/>
+            <wp:cNvGraphicFramePr>
+              <a:graphicFrameLocks xmlns:a="http://schemas.openxmlformats.org/drawingml/2006/main" noChangeAspect="1"/>
+            </wp:cNvGraphicFramePr>
+            <a:graphic xmlns:a="http://schemas.openxmlformats.org/drawingml/2006/main">
+              <a:graphicData uri="http://schemas.openxmlformats.org/drawingml/2006/picture">
+                <pic:pic xmlns:pic="http://schemas.openxmlformats.org/drawingml/2006/picture">
+                  <pic:nvPicPr>
+                    <pic:cNvPr id="0" name="Picture 3" descr="http://www.linhadecodigo.com.br/artigos/img_artigos/alessandro_faria/biometria2.png"/>
+                    <pic:cNvPicPr>
+                      <a:picLocks noChangeAspect="1" noChangeArrowheads="1"/>
+                    </pic:cNvPicPr>
+                  </pic:nvPicPr>
+                  <pic:blipFill>
+                    <a:blip r:embed="rId10">
+                      <a:extLst>
+                        <a:ext uri="{28A0092B-C50C-407E-A947-70E740481C1C}">
+                          <a14:useLocalDpi xmlns:a14="http://schemas.microsoft.com/office/drawing/2010/main" val="0"/>
+                        </a:ext>
+                      </a:extLst>
+                    </a:blip>
+                    <a:srcRect/>
+                    <a:stretch>
+                      <a:fillRect/>
+                    </a:stretch>
+                  </pic:blipFill>
+                  <pic:spPr bwMode="auto">
+                    <a:xfrm>
+                      <a:off x="0" y="0"/>
+                      <a:ext cx="3810000" cy="895350"/>
+                    </a:xfrm>
+                    <a:prstGeom prst="rect">
+                      <a:avLst/>
+                    </a:prstGeom>
+                    <a:noFill/>
+                    <a:ln>
+                      <a:noFill/>
+                    </a:ln>
+                  </pic:spPr>
+                </pic:pic>
+              </a:graphicData>
+            </a:graphic>
+          </wp:inline>
+        </w:drawing>
+      </w:r>
+    </w:p>
+    <w:p>
+      <w:pPr>
+        <w:pStyle w:val="Legenda"/>
+        <w:jc w:val="center"/>
+        <w:rPr>
+          <w:noProof/>
+        </w:rPr>
+      </w:pPr>
+      <w:bookmarkStart w:id="29" w:name="_Toc530245462"/>
+      <w:r>
+        <w:t xml:space="preserve">Figura </w:t>
+      </w:r>
+      <w:fldSimple w:instr=" SEQ Figura \* ARABIC ">
+        <w:r>
+          <w:rPr>
+            <w:noProof/>
+          </w:rPr>
+          <w:t>2</w:t>
+        </w:r>
+      </w:fldSimple>
+      <w:r>
+        <w:t xml:space="preserve"> - Exemplo de diferentes </w:t>
+      </w:r>
+      <w:r>
+        <w:rPr>
+          <w:noProof/>
+        </w:rPr>
+        <w:t>impressões digitais</w:t>
+      </w:r>
+      <w:bookmarkEnd w:id="29"/>
+    </w:p>
+    <w:p>
+      <w:r>
+        <w:t xml:space="preserve">Existem alguns pontos importantes nas imagens extraídas que são justamente os pontos observados pelo sistema automatizado ou então por um </w:t>
+      </w:r>
+      <w:proofErr w:type="spellStart"/>
+      <w:r>
+        <w:rPr>
+          <w:rFonts w:ascii="Arial" w:hAnsi="Arial" w:cs="Arial"/>
+          <w:color w:val="555555"/>
+          <w:sz w:val="21"/>
+          <w:szCs w:val="21"/>
+        </w:rPr>
+        <w:t>papiloscopista</w:t>
+      </w:r>
+      <w:proofErr w:type="spellEnd"/>
+      <w:r>
+        <w:t>, que é o profissional especialista na identificação de impressões digitais.</w:t>
+      </w:r>
+    </w:p>
+    <w:p>
+      <w:pPr>
+        <w:keepNext/>
+        <w:jc w:val="center"/>
+      </w:pPr>
+      <w:r>
+        <w:rPr>
+          <w:noProof/>
+          <w:lang w:eastAsia="pt-BR"/>
+        </w:rPr>
+        <w:drawing>
+          <wp:inline distT="0" distB="0" distL="0" distR="0">
+            <wp:extent cx="3771900" cy="2023513"/>
+            <wp:effectExtent l="0" t="0" r="0" b="0"/>
+            <wp:docPr id="3" name="Imagem 3" descr="http://www.linhadecodigo.com.br/artigos/img_artigos/alessandro_faria/biometria3.jpg"/>
+            <wp:cNvGraphicFramePr>
+              <a:graphicFrameLocks xmlns:a="http://schemas.openxmlformats.org/drawingml/2006/main" noChangeAspect="1"/>
+            </wp:cNvGraphicFramePr>
+            <a:graphic xmlns:a="http://schemas.openxmlformats.org/drawingml/2006/main">
+              <a:graphicData uri="http://schemas.openxmlformats.org/drawingml/2006/picture">
+                <pic:pic xmlns:pic="http://schemas.openxmlformats.org/drawingml/2006/picture">
+                  <pic:nvPicPr>
+                    <pic:cNvPr id="0" name="Picture 5" descr="http://www.linhadecodigo.com.br/artigos/img_artigos/alessandro_faria/biometria3.jpg"/>
+                    <pic:cNvPicPr>
+                      <a:picLocks noChangeAspect="1" noChangeArrowheads="1"/>
+                    </pic:cNvPicPr>
+                  </pic:nvPicPr>
+                  <pic:blipFill>
+                    <a:blip r:embed="rId11">
+                      <a:extLst>
+                        <a:ext uri="{28A0092B-C50C-407E-A947-70E740481C1C}">
+                          <a14:useLocalDpi xmlns:a14="http://schemas.microsoft.com/office/drawing/2010/main" val="0"/>
+                        </a:ext>
+                      </a:extLst>
+                    </a:blip>
+                    <a:srcRect/>
+                    <a:stretch>
+                      <a:fillRect/>
+                    </a:stretch>
+                  </pic:blipFill>
+                  <pic:spPr bwMode="auto">
+                    <a:xfrm>
+                      <a:off x="0" y="0"/>
+                      <a:ext cx="3785741" cy="2030938"/>
+                    </a:xfrm>
+                    <a:prstGeom prst="rect">
+                      <a:avLst/>
+                    </a:prstGeom>
+                    <a:noFill/>
+                    <a:ln>
+                      <a:noFill/>
+                    </a:ln>
+                  </pic:spPr>
+                </pic:pic>
+              </a:graphicData>
+            </a:graphic>
+          </wp:inline>
+        </w:drawing>
+      </w:r>
+    </w:p>
+    <w:p>
+      <w:pPr>
+        <w:pStyle w:val="Legenda"/>
+        <w:jc w:val="center"/>
+      </w:pPr>
+      <w:bookmarkStart w:id="30" w:name="_Toc530245463"/>
+      <w:r>
+        <w:t xml:space="preserve">Figura </w:t>
+      </w:r>
+      <w:fldSimple w:instr=" SEQ Figura \* ARABIC ">
+        <w:r>
+          <w:rPr>
+            <w:noProof/>
+          </w:rPr>
+          <w:t>3</w:t>
+        </w:r>
+      </w:fldSimple>
+      <w:r>
+        <w:t xml:space="preserve"> - Pontos que identificam uma digital</w:t>
+      </w:r>
+      <w:bookmarkEnd w:id="30"/>
+    </w:p>
+    <w:p>
+      <w:r>
+        <w:t xml:space="preserve">Então o processo se resume em obtenção da imagem da impressão digital, </w:t>
+      </w:r>
+      <w:r>
+        <w:t xml:space="preserve">processamento dessa imagem através da aplicação do filtro de Gabor, </w:t>
+      </w:r>
+      <w:proofErr w:type="spellStart"/>
+      <w:r>
+        <w:t>binarização</w:t>
+      </w:r>
+      <w:proofErr w:type="spellEnd"/>
+      <w:r>
+        <w:t>, afinamento das linhas, por fim é feita a avaliação da imagem.</w:t>
+      </w:r>
+    </w:p>
+    <w:p>
+      <w:pPr>
+        <w:keepNext/>
+        <w:jc w:val="center"/>
+      </w:pPr>
       <w:r>
         <w:lastRenderedPageBreak/>
-        <w:t>Conclusão e Discussão dos Resultados</w:t>
-      </w:r>
-      <w:bookmarkEnd w:id="24"/>
+        <w:drawing>
+          <wp:inline distT="0" distB="0" distL="0" distR="0" wp14:anchorId="7195331E" wp14:editId="378283D5">
+            <wp:extent cx="5612130" cy="956310"/>
+            <wp:effectExtent l="0" t="0" r="7620" b="0"/>
+            <wp:docPr id="6" name="Imagem 6"/>
+            <wp:cNvGraphicFramePr>
+              <a:graphicFrameLocks xmlns:a="http://schemas.openxmlformats.org/drawingml/2006/main" noChangeAspect="1"/>
+            </wp:cNvGraphicFramePr>
+            <a:graphic xmlns:a="http://schemas.openxmlformats.org/drawingml/2006/main">
+              <a:graphicData uri="http://schemas.openxmlformats.org/drawingml/2006/picture">
+                <pic:pic xmlns:pic="http://schemas.openxmlformats.org/drawingml/2006/picture">
+                  <pic:nvPicPr>
+                    <pic:cNvPr id="1" name=""/>
+                    <pic:cNvPicPr/>
+                  </pic:nvPicPr>
+                  <pic:blipFill>
+                    <a:blip r:embed="rId12"/>
+                    <a:stretch>
+                      <a:fillRect/>
+                    </a:stretch>
+                  </pic:blipFill>
+                  <pic:spPr>
+                    <a:xfrm>
+                      <a:off x="0" y="0"/>
+                      <a:ext cx="5612130" cy="956310"/>
+                    </a:xfrm>
+                    <a:prstGeom prst="rect">
+                      <a:avLst/>
+                    </a:prstGeom>
+                  </pic:spPr>
+                </pic:pic>
+              </a:graphicData>
+            </a:graphic>
+          </wp:inline>
+        </w:drawing>
+      </w:r>
+    </w:p>
+    <w:p>
+      <w:pPr>
+        <w:pStyle w:val="Legenda"/>
+        <w:jc w:val="center"/>
+      </w:pPr>
+      <w:bookmarkStart w:id="31" w:name="_Toc530245464"/>
+      <w:r>
+        <w:t xml:space="preserve">Figura </w:t>
+      </w:r>
+      <w:fldSimple w:instr=" SEQ Figura \* ARABIC ">
+        <w:r>
+          <w:rPr>
+            <w:noProof/>
+          </w:rPr>
+          <w:t>4</w:t>
+        </w:r>
+      </w:fldSimple>
+      <w:r>
+        <w:t xml:space="preserve"> - Processamento de uma digital:</w:t>
+      </w:r>
+      <w:bookmarkEnd w:id="31"/>
+    </w:p>
+    <w:p>
+      <w:r>
+        <w:t>Passos descritos pela imagem acima:</w:t>
+      </w:r>
+    </w:p>
+    <w:p>
+      <w:pPr>
+        <w:pStyle w:val="PargrafodaLista"/>
+        <w:numPr>
+          <w:ilvl w:val="0"/>
+          <w:numId w:val="2"/>
+        </w:numPr>
+      </w:pPr>
+      <w:r>
+        <w:t>L</w:t>
+      </w:r>
+      <w:r>
+        <w:t>eitura da imagem pelo sensor;</w:t>
+      </w:r>
+    </w:p>
+    <w:p>
+      <w:pPr>
+        <w:pStyle w:val="PargrafodaLista"/>
+        <w:numPr>
+          <w:ilvl w:val="0"/>
+          <w:numId w:val="2"/>
+        </w:numPr>
+      </w:pPr>
+      <w:r>
+        <w:t xml:space="preserve">Aplicação </w:t>
+      </w:r>
+      <w:r>
+        <w:t>do filtro de Gabor;</w:t>
+      </w:r>
+    </w:p>
+    <w:p>
+      <w:pPr>
+        <w:pStyle w:val="PargrafodaLista"/>
+        <w:numPr>
+          <w:ilvl w:val="0"/>
+          <w:numId w:val="2"/>
+        </w:numPr>
+      </w:pPr>
+      <w:proofErr w:type="spellStart"/>
+      <w:r>
+        <w:t>Binarização</w:t>
+      </w:r>
+      <w:proofErr w:type="spellEnd"/>
+      <w:r>
+        <w:t xml:space="preserve"> e afinamento das linhas para 1 </w:t>
+      </w:r>
+      <w:proofErr w:type="spellStart"/>
+      <w:r>
+        <w:t>p</w:t>
+      </w:r>
+      <w:r>
+        <w:t>x</w:t>
+      </w:r>
+      <w:proofErr w:type="spellEnd"/>
+      <w:r>
+        <w:t xml:space="preserve"> de espessura;</w:t>
+      </w:r>
+    </w:p>
+    <w:p>
+      <w:pPr>
+        <w:pStyle w:val="PargrafodaLista"/>
+        <w:numPr>
+          <w:ilvl w:val="0"/>
+          <w:numId w:val="2"/>
+        </w:numPr>
+      </w:pPr>
+      <w:r>
+        <w:t>Avaliação dos pontos importantes através da análise dos pixels;</w:t>
+      </w:r>
+    </w:p>
+    <w:p>
+      <w:pPr>
+        <w:keepNext/>
+        <w:jc w:val="center"/>
+      </w:pPr>
+      <w:r>
+        <w:rPr>
+          <w:noProof/>
+          <w:lang w:eastAsia="pt-BR"/>
+        </w:rPr>
+        <w:drawing>
+          <wp:inline distT="0" distB="0" distL="0" distR="0">
+            <wp:extent cx="3657600" cy="2752725"/>
+            <wp:effectExtent l="0" t="0" r="0" b="9525"/>
+            <wp:docPr id="7" name="Imagem 7" descr="http://www.linhadecodigo.com.br/artigos/img_artigos/alessandro_faria/biometria8.gif"/>
+            <wp:cNvGraphicFramePr>
+              <a:graphicFrameLocks xmlns:a="http://schemas.openxmlformats.org/drawingml/2006/main" noChangeAspect="1"/>
+            </wp:cNvGraphicFramePr>
+            <a:graphic xmlns:a="http://schemas.openxmlformats.org/drawingml/2006/main">
+              <a:graphicData uri="http://schemas.openxmlformats.org/drawingml/2006/picture">
+                <pic:pic xmlns:pic="http://schemas.openxmlformats.org/drawingml/2006/picture">
+                  <pic:nvPicPr>
+                    <pic:cNvPr id="0" name="Picture 11" descr="http://www.linhadecodigo.com.br/artigos/img_artigos/alessandro_faria/biometria8.gif"/>
+                    <pic:cNvPicPr>
+                      <a:picLocks noChangeAspect="1" noChangeArrowheads="1"/>
+                    </pic:cNvPicPr>
+                  </pic:nvPicPr>
+                  <pic:blipFill>
+                    <a:blip r:embed="rId13">
+                      <a:extLst>
+                        <a:ext uri="{28A0092B-C50C-407E-A947-70E740481C1C}">
+                          <a14:useLocalDpi xmlns:a14="http://schemas.microsoft.com/office/drawing/2010/main" val="0"/>
+                        </a:ext>
+                      </a:extLst>
+                    </a:blip>
+                    <a:srcRect/>
+                    <a:stretch>
+                      <a:fillRect/>
+                    </a:stretch>
+                  </pic:blipFill>
+                  <pic:spPr bwMode="auto">
+                    <a:xfrm>
+                      <a:off x="0" y="0"/>
+                      <a:ext cx="3657600" cy="2752725"/>
+                    </a:xfrm>
+                    <a:prstGeom prst="rect">
+                      <a:avLst/>
+                    </a:prstGeom>
+                    <a:noFill/>
+                    <a:ln>
+                      <a:noFill/>
+                    </a:ln>
+                  </pic:spPr>
+                </pic:pic>
+              </a:graphicData>
+            </a:graphic>
+          </wp:inline>
+        </w:drawing>
+      </w:r>
+    </w:p>
+    <w:p>
+      <w:pPr>
+        <w:pStyle w:val="Legenda"/>
+        <w:jc w:val="center"/>
+      </w:pPr>
+      <w:bookmarkStart w:id="32" w:name="_Toc530245465"/>
+      <w:r>
+        <w:t xml:space="preserve">Figura </w:t>
+      </w:r>
+      <w:fldSimple w:instr=" SEQ Figura \* ARABIC ">
+        <w:r>
+          <w:rPr>
+            <w:noProof/>
+          </w:rPr>
+          <w:t>5</w:t>
+        </w:r>
+      </w:fldSimple>
+      <w:r>
+        <w:t xml:space="preserve"> - Marcação dos pontos que serão comparados com o banco de dados</w:t>
+      </w:r>
+      <w:bookmarkEnd w:id="32"/>
+    </w:p>
+    <w:p>
+      <w:pPr>
+        <w:rPr>
+          <w:rFonts w:asciiTheme="majorHAnsi" w:eastAsiaTheme="majorEastAsia" w:hAnsiTheme="majorHAnsi" w:cstheme="majorBidi"/>
+          <w:color w:val="2F5496" w:themeColor="accent1" w:themeShade="BF"/>
+          <w:sz w:val="32"/>
+          <w:szCs w:val="32"/>
+        </w:rPr>
+      </w:pPr>
+      <w:r>
+        <w:t>Após a comparação com o banco de dados é realizada a liberação ou bloqueio da pessoa de acordo com o comportamento descrito para o sistema em questão.</w:t>
+      </w:r>
+      <w:r>
+        <w:br w:type="page"/>
+      </w:r>
     </w:p>
     <w:p>
       <w:pPr>
         <w:pStyle w:val="Ttulo1"/>
       </w:pPr>
-      <w:bookmarkStart w:id="25" w:name="_Toc529889653"/>
-      <w:r>
-        <w:t>Referências Bibliográficas</w:t>
-      </w:r>
-      <w:bookmarkEnd w:id="25"/>
-    </w:p>
-    <w:p>
-      <w:pPr>
-        <w:pStyle w:val="Ttulo1"/>
-      </w:pPr>
-      <w:bookmarkStart w:id="26" w:name="_Toc529889654"/>
-      <w:r>
-        <w:t>Apêndice A</w:t>
-      </w:r>
-      <w:bookmarkEnd w:id="26"/>
+      <w:bookmarkStart w:id="33" w:name="_Toc530245493"/>
+      <w:r>
+        <w:lastRenderedPageBreak/>
+        <w:t>Apêndice B</w:t>
+      </w:r>
+      <w:bookmarkEnd w:id="33"/>
     </w:p>
     <w:p>
       <w:pPr>
@@ -3862,8 +4981,94 @@
 </file>
 
 <file path=word/numbering.xml><?xml version="1.0" encoding="utf-8"?>
-<w:numbering xmlns:wpc="http://schemas.microsoft.com/office/word/2010/wordprocessingCanvas" xmlns:cx="http://schemas.microsoft.com/office/drawing/2014/chartex" xmlns:cx1="http://schemas.microsoft.com/office/drawing/2015/9/8/chartex" xmlns:cx2="http://schemas.microsoft.com/office/drawing/2015/10/21/chartex" xmlns:cx3="http://schemas.microsoft.com/office/drawing/2016/5/9/chartex" xmlns:cx4="http://schemas.microsoft.com/office/drawing/2016/5/10/chartex" xmlns:cx5="http://schemas.microsoft.com/office/drawing/2016/5/11/chartex" xmlns:cx6="http://schemas.microsoft.com/office/drawing/2016/5/12/chartex" xmlns:cx7="http://schemas.microsoft.com/office/drawing/2016/5/13/chartex" xmlns:cx8="http://schemas.microsoft.com/office/drawing/2016/5/14/chartex" xmlns:mc="http://schemas.openxmlformats.org/markup-compatibility/2006" xmlns:aink="http://schemas.microsoft.com/office/drawing/2016/ink" xmlns:am3d="http://schemas.microsoft.com/office/drawing/2017/model3d" xmlns:o="urn:schemas-microsoft-com:office:office" xmlns:r="http://schemas.openxmlformats.org/officeDocument/2006/relationships" xmlns:m="http://schemas.openxmlformats.org/officeDocument/2006/math" xmlns:v="urn:schemas-microsoft-com:vml" xmlns:wp14="http://schemas.microsoft.com/office/word/2010/wordprocessingDrawing" xmlns:wp="http://schemas.openxmlformats.org/drawingml/2006/wordprocessingDrawing" xmlns:w10="urn:schemas-microsoft-com:office:word" xmlns:w="http://schemas.openxmlformats.org/wordprocessingml/2006/main" xmlns:w14="http://schemas.microsoft.com/office/word/2010/wordml" xmlns:w15="http://schemas.microsoft.com/office/word/2012/wordml" xmlns:w16cid="http://schemas.microsoft.com/office/word/2016/wordml/cid" xmlns:w16se="http://schemas.microsoft.com/office/word/2015/wordml/symex" xmlns:wpg="http://schemas.microsoft.com/office/word/2010/wordprocessingGroup" xmlns:wpi="http://schemas.microsoft.com/office/word/2010/wordprocessingInk" xmlns:wne="http://schemas.microsoft.com/office/word/2006/wordml" xmlns:wps="http://schemas.microsoft.com/office/word/2010/wordprocessingShape" mc:Ignorable="w14 w15 w16se w16cid wp14">
+<w:numbering xmlns:wpc="http://schemas.microsoft.com/office/word/2010/wordprocessingCanvas" xmlns:mc="http://schemas.openxmlformats.org/markup-compatibility/2006" xmlns:o="urn:schemas-microsoft-com:office:office" xmlns:r="http://schemas.openxmlformats.org/officeDocument/2006/relationships" xmlns:m="http://schemas.openxmlformats.org/officeDocument/2006/math" xmlns:v="urn:schemas-microsoft-com:vml" xmlns:wp14="http://schemas.microsoft.com/office/word/2010/wordprocessingDrawing" xmlns:wp="http://schemas.openxmlformats.org/drawingml/2006/wordprocessingDrawing" xmlns:w10="urn:schemas-microsoft-com:office:word" xmlns:w="http://schemas.openxmlformats.org/wordprocessingml/2006/main" xmlns:w14="http://schemas.microsoft.com/office/word/2010/wordml" xmlns:w15="http://schemas.microsoft.com/office/word/2012/wordml" xmlns:wpg="http://schemas.microsoft.com/office/word/2010/wordprocessingGroup" xmlns:wpi="http://schemas.microsoft.com/office/word/2010/wordprocessingInk" xmlns:wne="http://schemas.microsoft.com/office/word/2006/wordml" xmlns:wps="http://schemas.microsoft.com/office/word/2010/wordprocessingShape" mc:Ignorable="w14 w15 wp14">
   <w:abstractNum w:abstractNumId="0" w15:restartNumberingAfterBreak="0">
+    <w:nsid w:val="623551B1"/>
+    <w:multiLevelType w:val="hybridMultilevel"/>
+    <w:tmpl w:val="84B0BB6A"/>
+    <w:lvl w:ilvl="0" w:tplc="0416000F">
+      <w:start w:val="1"/>
+      <w:numFmt w:val="decimal"/>
+      <w:lvlText w:val="%1."/>
+      <w:lvlJc w:val="left"/>
+      <w:pPr>
+        <w:ind w:left="720" w:hanging="360"/>
+      </w:pPr>
+    </w:lvl>
+    <w:lvl w:ilvl="1" w:tplc="04160019" w:tentative="1">
+      <w:start w:val="1"/>
+      <w:numFmt w:val="lowerLetter"/>
+      <w:lvlText w:val="%2."/>
+      <w:lvlJc w:val="left"/>
+      <w:pPr>
+        <w:ind w:left="1440" w:hanging="360"/>
+      </w:pPr>
+    </w:lvl>
+    <w:lvl w:ilvl="2" w:tplc="0416001B" w:tentative="1">
+      <w:start w:val="1"/>
+      <w:numFmt w:val="lowerRoman"/>
+      <w:lvlText w:val="%3."/>
+      <w:lvlJc w:val="right"/>
+      <w:pPr>
+        <w:ind w:left="2160" w:hanging="180"/>
+      </w:pPr>
+    </w:lvl>
+    <w:lvl w:ilvl="3" w:tplc="0416000F" w:tentative="1">
+      <w:start w:val="1"/>
+      <w:numFmt w:val="decimal"/>
+      <w:lvlText w:val="%4."/>
+      <w:lvlJc w:val="left"/>
+      <w:pPr>
+        <w:ind w:left="2880" w:hanging="360"/>
+      </w:pPr>
+    </w:lvl>
+    <w:lvl w:ilvl="4" w:tplc="04160019" w:tentative="1">
+      <w:start w:val="1"/>
+      <w:numFmt w:val="lowerLetter"/>
+      <w:lvlText w:val="%5."/>
+      <w:lvlJc w:val="left"/>
+      <w:pPr>
+        <w:ind w:left="3600" w:hanging="360"/>
+      </w:pPr>
+    </w:lvl>
+    <w:lvl w:ilvl="5" w:tplc="0416001B" w:tentative="1">
+      <w:start w:val="1"/>
+      <w:numFmt w:val="lowerRoman"/>
+      <w:lvlText w:val="%6."/>
+      <w:lvlJc w:val="right"/>
+      <w:pPr>
+        <w:ind w:left="4320" w:hanging="180"/>
+      </w:pPr>
+    </w:lvl>
+    <w:lvl w:ilvl="6" w:tplc="0416000F" w:tentative="1">
+      <w:start w:val="1"/>
+      <w:numFmt w:val="decimal"/>
+      <w:lvlText w:val="%7."/>
+      <w:lvlJc w:val="left"/>
+      <w:pPr>
+        <w:ind w:left="5040" w:hanging="360"/>
+      </w:pPr>
+    </w:lvl>
+    <w:lvl w:ilvl="7" w:tplc="04160019" w:tentative="1">
+      <w:start w:val="1"/>
+      <w:numFmt w:val="lowerLetter"/>
+      <w:lvlText w:val="%8."/>
+      <w:lvlJc w:val="left"/>
+      <w:pPr>
+        <w:ind w:left="5760" w:hanging="360"/>
+      </w:pPr>
+    </w:lvl>
+    <w:lvl w:ilvl="8" w:tplc="0416001B" w:tentative="1">
+      <w:start w:val="1"/>
+      <w:numFmt w:val="lowerRoman"/>
+      <w:lvlText w:val="%9."/>
+      <w:lvlJc w:val="right"/>
+      <w:pPr>
+        <w:ind w:left="6480" w:hanging="180"/>
+      </w:pPr>
+    </w:lvl>
+  </w:abstractNum>
+  <w:abstractNum w:abstractNumId="1" w15:restartNumberingAfterBreak="0">
     <w:nsid w:val="6CC06307"/>
     <w:multiLevelType w:val="hybridMultilevel"/>
     <w:tmpl w:val="7D5A79D6"/>
@@ -3977,13 +5182,16 @@
     </w:lvl>
   </w:abstractNum>
   <w:num w:numId="1">
+    <w:abstractNumId w:val="1"/>
+  </w:num>
+  <w:num w:numId="2">
     <w:abstractNumId w:val="0"/>
   </w:num>
 </w:numbering>
 </file>
 
 <file path=word/styles.xml><?xml version="1.0" encoding="utf-8"?>
-<w:styles xmlns:mc="http://schemas.openxmlformats.org/markup-compatibility/2006" xmlns:r="http://schemas.openxmlformats.org/officeDocument/2006/relationships" xmlns:w="http://schemas.openxmlformats.org/wordprocessingml/2006/main" xmlns:w14="http://schemas.microsoft.com/office/word/2010/wordml" xmlns:w15="http://schemas.microsoft.com/office/word/2012/wordml" xmlns:w16cid="http://schemas.microsoft.com/office/word/2016/wordml/cid" xmlns:w16se="http://schemas.microsoft.com/office/word/2015/wordml/symex" mc:Ignorable="w14 w15 w16se w16cid">
+<w:styles xmlns:mc="http://schemas.openxmlformats.org/markup-compatibility/2006" xmlns:r="http://schemas.openxmlformats.org/officeDocument/2006/relationships" xmlns:w="http://schemas.openxmlformats.org/wordprocessingml/2006/main" xmlns:w14="http://schemas.microsoft.com/office/word/2010/wordml" xmlns:w15="http://schemas.microsoft.com/office/word/2012/wordml" mc:Ignorable="w14 w15">
   <w:docDefaults>
     <w:rPrDefault>
       <w:rPr>
@@ -3999,7 +5207,7 @@
       </w:pPr>
     </w:pPrDefault>
   </w:docDefaults>
-  <w:latentStyles w:defLockedState="0" w:defUIPriority="99" w:defSemiHidden="0" w:defUnhideWhenUsed="0" w:defQFormat="0" w:count="375">
+  <w:latentStyles w:defLockedState="0" w:defUIPriority="99" w:defSemiHidden="0" w:defUnhideWhenUsed="0" w:defQFormat="0" w:count="371">
     <w:lsdException w:name="Normal" w:uiPriority="0" w:qFormat="1"/>
     <w:lsdException w:name="heading 1" w:uiPriority="9" w:qFormat="1"/>
     <w:lsdException w:name="heading 2" w:semiHidden="1" w:uiPriority="9" w:unhideWhenUsed="1" w:qFormat="1"/>
@@ -4371,10 +5579,6 @@
     <w:lsdException w:name="List Table 5 Dark Accent 6" w:uiPriority="50"/>
     <w:lsdException w:name="List Table 6 Colorful Accent 6" w:uiPriority="51"/>
     <w:lsdException w:name="List Table 7 Colorful Accent 6" w:uiPriority="52"/>
-    <w:lsdException w:name="Mention" w:semiHidden="1" w:unhideWhenUsed="1"/>
-    <w:lsdException w:name="Smart Hyperlink" w:semiHidden="1" w:unhideWhenUsed="1"/>
-    <w:lsdException w:name="Hashtag" w:semiHidden="1" w:unhideWhenUsed="1"/>
-    <w:lsdException w:name="Unresolved Mention" w:semiHidden="1" w:unhideWhenUsed="1"/>
   </w:latentStyles>
   <w:style w:type="paragraph" w:default="1" w:styleId="Normal">
     <w:name w:val="Normal"/>
@@ -4585,7 +5789,7 @@
       <w:ind w:left="220"/>
     </w:pPr>
   </w:style>
-  <w:style w:type="character" w:styleId="MenoPendente">
+  <w:style w:type="character" w:customStyle="1" w:styleId="UnresolvedMention">
     <w:name w:val="Unresolved Mention"/>
     <w:basedOn w:val="Fontepargpadro"/>
     <w:uiPriority w:val="99"/>
@@ -4622,6 +5826,43 @@
       <w:spacing w:after="100"/>
       <w:ind w:left="440"/>
     </w:pPr>
+  </w:style>
+  <w:style w:type="paragraph" w:styleId="Legenda">
+    <w:name w:val="caption"/>
+    <w:basedOn w:val="Normal"/>
+    <w:next w:val="Normal"/>
+    <w:uiPriority w:val="35"/>
+    <w:unhideWhenUsed/>
+    <w:qFormat/>
+    <w:rsid w:val="008955B0"/>
+    <w:pPr>
+      <w:spacing w:after="200" w:line="240" w:lineRule="auto"/>
+    </w:pPr>
+    <w:rPr>
+      <w:i/>
+      <w:iCs/>
+      <w:color w:val="44546A" w:themeColor="text2"/>
+      <w:sz w:val="18"/>
+      <w:szCs w:val="18"/>
+    </w:rPr>
+  </w:style>
+  <w:style w:type="paragraph" w:styleId="ndicedeilustraes">
+    <w:name w:val="table of figures"/>
+    <w:basedOn w:val="Normal"/>
+    <w:next w:val="Normal"/>
+    <w:uiPriority w:val="99"/>
+    <w:unhideWhenUsed/>
+    <w:rsid w:val="008955B0"/>
+    <w:pPr>
+      <w:spacing w:after="0"/>
+    </w:pPr>
+    <w:rPr>
+      <w:rFonts w:cstheme="minorHAnsi"/>
+      <w:i/>
+      <w:iCs/>
+      <w:sz w:val="20"/>
+      <w:szCs w:val="20"/>
+    </w:rPr>
   </w:style>
 </w:styles>
 </file>
@@ -4926,7 +6167,7 @@
 </file>
 
 <file path=customXml/itemProps1.xml><?xml version="1.0" encoding="utf-8"?>
-<ds:datastoreItem xmlns:ds="http://schemas.openxmlformats.org/officeDocument/2006/customXml" ds:itemID="{4F6AB413-8060-4ED3-9374-E7206BAEAF00}">
+<ds:datastoreItem xmlns:ds="http://schemas.openxmlformats.org/officeDocument/2006/customXml" ds:itemID="{BA6BA5E3-C591-4203-8B33-682EB6971375}">
   <ds:schemaRefs>
     <ds:schemaRef ds:uri="http://schemas.openxmlformats.org/officeDocument/2006/bibliography"/>
   </ds:schemaRefs>

</xml_diff>